<commit_message>
Added alternative topics for the final project website (social media and new technology)
</commit_message>
<xml_diff>
--- a/Unit3/Unit3 22-25.docx
+++ b/Unit3/Unit3 22-25.docx
@@ -532,21 +532,7 @@
         <w:rPr>
           <w:rFonts w:ascii="Arial" w:hAnsi="Arial" w:cs="Arial"/>
         </w:rPr>
-        <w:t xml:space="preserve">An external </w:t>
-      </w:r>
-      <w:proofErr w:type="spellStart"/>
-      <w:r>
-        <w:rPr>
-          <w:rFonts w:ascii="Arial" w:hAnsi="Arial" w:cs="Arial"/>
-        </w:rPr>
-        <w:t>css</w:t>
-      </w:r>
-      <w:proofErr w:type="spellEnd"/>
-      <w:r>
-        <w:rPr>
-          <w:rFonts w:ascii="Arial" w:hAnsi="Arial" w:cs="Arial"/>
-        </w:rPr>
-        <w:t xml:space="preserve"> fil</w:t>
+        <w:t>An external css fil</w:t>
       </w:r>
       <w:r>
         <w:rPr>
@@ -642,13 +628,44 @@
         <w:rPr>
           <w:rFonts w:ascii="Arial" w:hAnsi="Arial" w:cs="Arial"/>
         </w:rPr>
-        <w:t>A topic of your</w:t>
-      </w:r>
-      <w:r>
-        <w:rPr>
-          <w:rFonts w:ascii="Arial" w:hAnsi="Arial" w:cs="Arial"/>
-        </w:rPr>
-        <w:t xml:space="preserve"> choice that has been approved </w:t>
+        <w:t xml:space="preserve">A </w:t>
+      </w:r>
+      <w:r>
+        <w:rPr>
+          <w:rFonts w:ascii="Arial" w:hAnsi="Arial" w:cs="Arial"/>
+        </w:rPr>
+        <w:t xml:space="preserve">new </w:t>
+      </w:r>
+      <w:r>
+        <w:rPr>
+          <w:rFonts w:ascii="Arial" w:hAnsi="Arial" w:cs="Arial"/>
+        </w:rPr>
+        <w:t>technology</w:t>
+      </w:r>
+    </w:p>
+    <w:p>
+      <w:pPr>
+        <w:pStyle w:val="ListParagraph"/>
+        <w:numPr>
+          <w:ilvl w:val="0"/>
+          <w:numId w:val="6"/>
+        </w:numPr>
+        <w:spacing w:after="240"/>
+        <w:rPr>
+          <w:rFonts w:ascii="Arial" w:hAnsi="Arial" w:cs="Arial"/>
+        </w:rPr>
+      </w:pPr>
+      <w:r>
+        <w:rPr>
+          <w:rFonts w:ascii="Arial" w:hAnsi="Arial" w:cs="Arial"/>
+        </w:rPr>
+        <w:t>Social media</w:t>
+      </w:r>
+      <w:r>
+        <w:rPr>
+          <w:rFonts w:ascii="Arial" w:hAnsi="Arial" w:cs="Arial"/>
+        </w:rPr>
+        <w:t xml:space="preserve"> </w:t>
       </w:r>
     </w:p>
     <w:p>
@@ -804,23 +821,7 @@
         <w:rPr>
           <w:rFonts w:ascii="Arial" w:hAnsi="Arial" w:cs="Arial"/>
         </w:rPr>
-        <w:t xml:space="preserve">Your parent loses his/her job. You could help out by selling illegal </w:t>
-      </w:r>
-      <w:proofErr w:type="spellStart"/>
-      <w:proofErr w:type="gramStart"/>
-      <w:r>
-        <w:rPr>
-          <w:rFonts w:ascii="Arial" w:hAnsi="Arial" w:cs="Arial"/>
-        </w:rPr>
-        <w:t>dvds</w:t>
-      </w:r>
-      <w:proofErr w:type="spellEnd"/>
-      <w:proofErr w:type="gramEnd"/>
-      <w:r>
-        <w:rPr>
-          <w:rFonts w:ascii="Arial" w:hAnsi="Arial" w:cs="Arial"/>
-        </w:rPr>
-        <w:t xml:space="preserve"> on the streets. What should you do? </w:t>
+        <w:t xml:space="preserve">Your parent loses his/her job. You could help out by selling illegal dvds on the streets. What should you do? </w:t>
       </w:r>
     </w:p>
     <w:p>
@@ -1063,6 +1064,248 @@
     </w:p>
     <w:p>
       <w:pPr>
+        <w:spacing w:after="240"/>
+        <w:rPr>
+          <w:rFonts w:ascii="Arial" w:hAnsi="Arial" w:cs="Arial"/>
+        </w:rPr>
+      </w:pPr>
+      <w:r>
+        <w:rPr>
+          <w:rFonts w:ascii="Arial" w:hAnsi="Arial" w:cs="Arial"/>
+          <w:b/>
+        </w:rPr>
+        <w:t>A New Technology</w:t>
+      </w:r>
+    </w:p>
+    <w:p>
+      <w:pPr>
+        <w:spacing w:after="240"/>
+        <w:rPr>
+          <w:rFonts w:ascii="Arial" w:hAnsi="Arial" w:cs="Arial"/>
+        </w:rPr>
+      </w:pPr>
+      <w:r>
+        <w:rPr>
+          <w:rFonts w:ascii="Arial" w:hAnsi="Arial" w:cs="Arial"/>
+        </w:rPr>
+        <w:t xml:space="preserve">Research a </w:t>
+      </w:r>
+      <w:r>
+        <w:rPr>
+          <w:rFonts w:ascii="Arial" w:hAnsi="Arial" w:cs="Arial"/>
+        </w:rPr>
+        <w:t>new technology and create a website that provides information about it. The website should include pages that</w:t>
+      </w:r>
+    </w:p>
+    <w:p>
+      <w:pPr>
+        <w:pStyle w:val="ListParagraph"/>
+        <w:numPr>
+          <w:ilvl w:val="0"/>
+          <w:numId w:val="10"/>
+        </w:numPr>
+        <w:spacing w:after="240"/>
+        <w:rPr>
+          <w:rFonts w:ascii="Arial" w:hAnsi="Arial" w:cs="Arial"/>
+        </w:rPr>
+      </w:pPr>
+      <w:r>
+        <w:rPr>
+          <w:rFonts w:ascii="Arial" w:hAnsi="Arial" w:cs="Arial"/>
+        </w:rPr>
+        <w:t xml:space="preserve">Provide a brief description of the </w:t>
+      </w:r>
+      <w:r>
+        <w:rPr>
+          <w:rFonts w:ascii="Arial" w:hAnsi="Arial" w:cs="Arial"/>
+        </w:rPr>
+        <w:t>technology.</w:t>
+      </w:r>
+    </w:p>
+    <w:p>
+      <w:pPr>
+        <w:pStyle w:val="ListParagraph"/>
+        <w:numPr>
+          <w:ilvl w:val="0"/>
+          <w:numId w:val="10"/>
+        </w:numPr>
+        <w:spacing w:after="240"/>
+        <w:rPr>
+          <w:rFonts w:ascii="Arial" w:hAnsi="Arial" w:cs="Arial"/>
+        </w:rPr>
+      </w:pPr>
+      <w:r>
+        <w:rPr>
+          <w:rFonts w:ascii="Arial" w:hAnsi="Arial" w:cs="Arial"/>
+        </w:rPr>
+        <w:t>Possible benefits of the technology</w:t>
+      </w:r>
+      <w:r>
+        <w:rPr>
+          <w:rFonts w:ascii="Arial" w:hAnsi="Arial" w:cs="Arial"/>
+        </w:rPr>
+        <w:t>.</w:t>
+      </w:r>
+    </w:p>
+    <w:p>
+      <w:pPr>
+        <w:pStyle w:val="ListParagraph"/>
+        <w:numPr>
+          <w:ilvl w:val="0"/>
+          <w:numId w:val="10"/>
+        </w:numPr>
+        <w:spacing w:after="240"/>
+        <w:rPr>
+          <w:rFonts w:ascii="Arial" w:hAnsi="Arial" w:cs="Arial"/>
+        </w:rPr>
+      </w:pPr>
+      <w:r>
+        <w:rPr>
+          <w:rFonts w:ascii="Arial" w:hAnsi="Arial" w:cs="Arial"/>
+        </w:rPr>
+        <w:t>Possible risks of the technology</w:t>
+      </w:r>
+      <w:r>
+        <w:rPr>
+          <w:rFonts w:ascii="Arial" w:hAnsi="Arial" w:cs="Arial"/>
+        </w:rPr>
+        <w:t>.</w:t>
+      </w:r>
+    </w:p>
+    <w:p>
+      <w:pPr>
+        <w:pStyle w:val="ListParagraph"/>
+        <w:numPr>
+          <w:ilvl w:val="0"/>
+          <w:numId w:val="10"/>
+        </w:numPr>
+        <w:spacing w:after="240"/>
+        <w:rPr>
+          <w:rFonts w:ascii="Arial" w:hAnsi="Arial" w:cs="Arial"/>
+        </w:rPr>
+      </w:pPr>
+      <w:r>
+        <w:rPr>
+          <w:rFonts w:ascii="Arial" w:hAnsi="Arial" w:cs="Arial"/>
+        </w:rPr>
+        <w:t>Why are you interested in this technology?</w:t>
+      </w:r>
+    </w:p>
+    <w:p>
+      <w:pPr>
+        <w:spacing w:after="240"/>
+        <w:rPr>
+          <w:rFonts w:ascii="Arial" w:hAnsi="Arial" w:cs="Arial"/>
+        </w:rPr>
+      </w:pPr>
+      <w:r>
+        <w:rPr>
+          <w:rFonts w:ascii="Arial" w:hAnsi="Arial" w:cs="Arial"/>
+          <w:b/>
+        </w:rPr>
+        <w:t>Social Media</w:t>
+      </w:r>
+    </w:p>
+    <w:p>
+      <w:pPr>
+        <w:spacing w:after="240"/>
+        <w:rPr>
+          <w:rFonts w:ascii="Arial" w:hAnsi="Arial" w:cs="Arial"/>
+        </w:rPr>
+      </w:pPr>
+      <w:r>
+        <w:rPr>
+          <w:rFonts w:ascii="Arial" w:hAnsi="Arial" w:cs="Arial"/>
+        </w:rPr>
+        <w:t>Research one social media site/tool and create a website that provides information about it.  The website should include pages that</w:t>
+      </w:r>
+    </w:p>
+    <w:p>
+      <w:pPr>
+        <w:pStyle w:val="ListParagraph"/>
+        <w:numPr>
+          <w:ilvl w:val="0"/>
+          <w:numId w:val="10"/>
+        </w:numPr>
+        <w:spacing w:after="240"/>
+        <w:rPr>
+          <w:rFonts w:ascii="Arial" w:hAnsi="Arial" w:cs="Arial"/>
+        </w:rPr>
+      </w:pPr>
+      <w:r>
+        <w:rPr>
+          <w:rFonts w:ascii="Arial" w:hAnsi="Arial" w:cs="Arial"/>
+        </w:rPr>
+        <w:t xml:space="preserve">Provide a brief description of the </w:t>
+      </w:r>
+      <w:r>
+        <w:rPr>
+          <w:rFonts w:ascii="Arial" w:hAnsi="Arial" w:cs="Arial"/>
+        </w:rPr>
+        <w:t>social media</w:t>
+      </w:r>
+    </w:p>
+    <w:p>
+      <w:pPr>
+        <w:pStyle w:val="ListParagraph"/>
+        <w:numPr>
+          <w:ilvl w:val="0"/>
+          <w:numId w:val="10"/>
+        </w:numPr>
+        <w:spacing w:after="240"/>
+        <w:rPr>
+          <w:rFonts w:ascii="Arial" w:hAnsi="Arial" w:cs="Arial"/>
+        </w:rPr>
+      </w:pPr>
+      <w:r>
+        <w:rPr>
+          <w:rFonts w:ascii="Arial" w:hAnsi="Arial" w:cs="Arial"/>
+        </w:rPr>
+        <w:t>Positive impacts of the social media, with examples</w:t>
+      </w:r>
+    </w:p>
+    <w:p>
+      <w:pPr>
+        <w:pStyle w:val="ListParagraph"/>
+        <w:numPr>
+          <w:ilvl w:val="0"/>
+          <w:numId w:val="10"/>
+        </w:numPr>
+        <w:spacing w:after="240"/>
+        <w:rPr>
+          <w:rFonts w:ascii="Arial" w:hAnsi="Arial" w:cs="Arial"/>
+        </w:rPr>
+      </w:pPr>
+      <w:r>
+        <w:rPr>
+          <w:rFonts w:ascii="Arial" w:hAnsi="Arial" w:cs="Arial"/>
+        </w:rPr>
+        <w:t>Negative impacts of the social media, with examples</w:t>
+      </w:r>
+    </w:p>
+    <w:p>
+      <w:pPr>
+        <w:pStyle w:val="ListParagraph"/>
+        <w:numPr>
+          <w:ilvl w:val="0"/>
+          <w:numId w:val="10"/>
+        </w:numPr>
+        <w:spacing w:after="240"/>
+        <w:rPr>
+          <w:rFonts w:ascii="Arial" w:hAnsi="Arial" w:cs="Arial"/>
+        </w:rPr>
+      </w:pPr>
+      <w:r>
+        <w:rPr>
+          <w:rFonts w:ascii="Arial" w:hAnsi="Arial" w:cs="Arial"/>
+        </w:rPr>
+        <w:t>Do you use this form of social media? Why or why not?</w:t>
+      </w:r>
+      <w:bookmarkStart w:id="0" w:name="_GoBack"/>
+      <w:bookmarkEnd w:id="0"/>
+    </w:p>
+    <w:p>
+      <w:pPr>
         <w:rPr>
           <w:rFonts w:ascii="Arial" w:hAnsi="Arial" w:cs="Arial"/>
         </w:rPr>
@@ -1182,8 +1425,6 @@
         </w:rPr>
         <w:t>A home page with an image and a brief description of your topic</w:t>
       </w:r>
-      <w:bookmarkStart w:id="0" w:name="_GoBack"/>
-      <w:bookmarkEnd w:id="0"/>
     </w:p>
     <w:p>
       <w:pPr>
@@ -1444,14 +1685,12 @@
           <w:rFonts w:ascii="Arial" w:hAnsi="Arial" w:cs="Arial"/>
         </w:rPr>
       </w:pPr>
-      <w:proofErr w:type="gramStart"/>
       <w:r>
         <w:rPr>
           <w:rFonts w:ascii="Arial" w:hAnsi="Arial" w:cs="Arial"/>
         </w:rPr>
         <w:t>Links to all the pages of your website on each page.</w:t>
       </w:r>
-      <w:proofErr w:type="gramEnd"/>
     </w:p>
     <w:p>
       <w:pPr>
@@ -1479,35 +1718,7 @@
           <w:rFonts w:ascii="Arial" w:hAnsi="Arial" w:cs="Arial"/>
         </w:rPr>
         <w:lastRenderedPageBreak/>
-        <w:t xml:space="preserve">Integrate the </w:t>
-      </w:r>
-      <w:proofErr w:type="spellStart"/>
-      <w:r>
-        <w:rPr>
-          <w:rFonts w:ascii="Arial" w:hAnsi="Arial" w:cs="Arial"/>
-        </w:rPr>
-        <w:t>lightbox</w:t>
-      </w:r>
-      <w:proofErr w:type="spellEnd"/>
-      <w:r>
-        <w:rPr>
-          <w:rFonts w:ascii="Arial" w:hAnsi="Arial" w:cs="Arial"/>
-        </w:rPr>
-        <w:t xml:space="preserve"> slideshow, sliding images, or </w:t>
-      </w:r>
-      <w:proofErr w:type="spellStart"/>
-      <w:r>
-        <w:rPr>
-          <w:rFonts w:ascii="Arial" w:hAnsi="Arial" w:cs="Arial"/>
-        </w:rPr>
-        <w:t>mootools</w:t>
-      </w:r>
-      <w:proofErr w:type="spellEnd"/>
-      <w:r>
-        <w:rPr>
-          <w:rFonts w:ascii="Arial" w:hAnsi="Arial" w:cs="Arial"/>
-        </w:rPr>
-        <w:t xml:space="preserve"> accordion into your website.</w:t>
+        <w:t>Integrate the lightbox slideshow, sliding images, or mootools accordion into your website.</w:t>
       </w:r>
     </w:p>
     <w:p>
@@ -1535,21 +1746,7 @@
         <w:rPr>
           <w:rFonts w:ascii="Arial" w:hAnsi="Arial" w:cs="Arial"/>
         </w:rPr>
-        <w:t>Use one shared external .</w:t>
-      </w:r>
-      <w:proofErr w:type="spellStart"/>
-      <w:r>
-        <w:rPr>
-          <w:rFonts w:ascii="Arial" w:hAnsi="Arial" w:cs="Arial"/>
-        </w:rPr>
-        <w:t>css</w:t>
-      </w:r>
-      <w:proofErr w:type="spellEnd"/>
-      <w:r>
-        <w:rPr>
-          <w:rFonts w:ascii="Arial" w:hAnsi="Arial" w:cs="Arial"/>
-        </w:rPr>
-        <w:t xml:space="preserve"> file for your site.</w:t>
+        <w:t>Use one shared external .css file for your site.</w:t>
       </w:r>
     </w:p>
     <w:p>
@@ -1615,19 +1812,11 @@
           <w:rFonts w:ascii="Arial" w:hAnsi="Arial" w:cs="Arial"/>
         </w:rPr>
       </w:pPr>
-      <w:proofErr w:type="gramStart"/>
-      <w:r>
-        <w:rPr>
-          <w:rFonts w:ascii="Arial" w:hAnsi="Arial" w:cs="Arial"/>
-        </w:rPr>
-        <w:t>up</w:t>
-      </w:r>
-      <w:proofErr w:type="gramEnd"/>
-      <w:r>
-        <w:rPr>
-          <w:rFonts w:ascii="Arial" w:hAnsi="Arial" w:cs="Arial"/>
-        </w:rPr>
-        <w:t xml:space="preserve"> to 10</w:t>
+      <w:r>
+        <w:rPr>
+          <w:rFonts w:ascii="Arial" w:hAnsi="Arial" w:cs="Arial"/>
+        </w:rPr>
+        <w:t>up to 10</w:t>
       </w:r>
     </w:p>
     <w:p>
@@ -2139,21 +2328,7 @@
         <w:rPr>
           <w:rFonts w:ascii="Arial" w:hAnsi="Arial" w:cs="Arial"/>
         </w:rPr>
-        <w:t xml:space="preserve">Discuss the historical significance of </w:t>
-      </w:r>
-      <w:proofErr w:type="spellStart"/>
-      <w:r>
-        <w:rPr>
-          <w:rFonts w:ascii="Arial" w:hAnsi="Arial" w:cs="Arial"/>
-        </w:rPr>
-        <w:t>Eadweard</w:t>
-      </w:r>
-      <w:proofErr w:type="spellEnd"/>
-      <w:r>
-        <w:rPr>
-          <w:rFonts w:ascii="Arial" w:hAnsi="Arial" w:cs="Arial"/>
-        </w:rPr>
-        <w:t xml:space="preserve"> Muybridge and stop action photography.</w:t>
+        <w:t>Discuss the historical significance of Eadweard Muybridge and stop action photography.</w:t>
       </w:r>
     </w:p>
     <w:p>
@@ -2172,21 +2347,7 @@
         <w:rPr>
           <w:rFonts w:ascii="Arial" w:hAnsi="Arial" w:cs="Arial"/>
         </w:rPr>
-        <w:t xml:space="preserve">Preview various </w:t>
-      </w:r>
-      <w:proofErr w:type="spellStart"/>
-      <w:r>
-        <w:rPr>
-          <w:rFonts w:ascii="Arial" w:hAnsi="Arial" w:cs="Arial"/>
-        </w:rPr>
-        <w:t>Eadweard</w:t>
-      </w:r>
-      <w:proofErr w:type="spellEnd"/>
-      <w:r>
-        <w:rPr>
-          <w:rFonts w:ascii="Arial" w:hAnsi="Arial" w:cs="Arial"/>
-        </w:rPr>
-        <w:t xml:space="preserve"> Muybridge photographic studies.</w:t>
+        <w:t>Preview various Eadweard Muybridge photographic studies.</w:t>
       </w:r>
     </w:p>
     <w:p>
@@ -2338,21 +2499,7 @@
         <w:rPr>
           <w:rFonts w:ascii="Arial" w:hAnsi="Arial" w:cs="Arial"/>
         </w:rPr>
-        <w:t xml:space="preserve">Suggest students download another </w:t>
-      </w:r>
-      <w:proofErr w:type="spellStart"/>
-      <w:r>
-        <w:rPr>
-          <w:rFonts w:ascii="Arial" w:hAnsi="Arial" w:cs="Arial"/>
-        </w:rPr>
-        <w:t>Eadweard</w:t>
-      </w:r>
-      <w:proofErr w:type="spellEnd"/>
-      <w:r>
-        <w:rPr>
-          <w:rFonts w:ascii="Arial" w:hAnsi="Arial" w:cs="Arial"/>
-        </w:rPr>
-        <w:t xml:space="preserve"> Muybridge stop action photographic study and follow the same procedure or have them photograph their own stop action study.</w:t>
+        <w:t>Suggest students download another Eadweard Muybridge stop action photographic study and follow the same procedure or have them photograph their own stop action study.</w:t>
       </w:r>
     </w:p>
     <w:p>
@@ -2508,27 +2655,13 @@
         <w:rPr>
           <w:rFonts w:ascii="Arial" w:hAnsi="Arial" w:cs="Arial"/>
         </w:rPr>
-        <w:t xml:space="preserve"> An animation technique called </w:t>
-      </w:r>
-      <w:proofErr w:type="spellStart"/>
-      <w:r>
-        <w:rPr>
-          <w:rFonts w:ascii="Arial" w:hAnsi="Arial" w:cs="Arial"/>
-        </w:rPr>
-        <w:t>tween</w:t>
-      </w:r>
-      <w:r>
-        <w:rPr>
-          <w:rFonts w:ascii="Arial" w:hAnsi="Arial" w:cs="Arial"/>
-        </w:rPr>
-        <w:t>ing</w:t>
-      </w:r>
-      <w:proofErr w:type="spellEnd"/>
-      <w:r>
-        <w:rPr>
-          <w:rFonts w:ascii="Arial" w:hAnsi="Arial" w:cs="Arial"/>
-        </w:rPr>
-        <w:t xml:space="preserve"> is explored in Adobe Flash.</w:t>
+        <w:t xml:space="preserve"> An animation technique called tween</w:t>
+      </w:r>
+      <w:r>
+        <w:rPr>
+          <w:rFonts w:ascii="Arial" w:hAnsi="Arial" w:cs="Arial"/>
+        </w:rPr>
+        <w:t>ing is explored in Adobe Flash.</w:t>
       </w:r>
     </w:p>
     <w:p>
@@ -2600,21 +2733,7 @@
         <w:rPr>
           <w:rFonts w:ascii="Arial" w:hAnsi="Arial" w:cs="Arial"/>
         </w:rPr>
-        <w:t xml:space="preserve">Use an automatic frame based animation technique called </w:t>
-      </w:r>
-      <w:proofErr w:type="spellStart"/>
-      <w:r>
-        <w:rPr>
-          <w:rFonts w:ascii="Arial" w:hAnsi="Arial" w:cs="Arial"/>
-        </w:rPr>
-        <w:t>tweening</w:t>
-      </w:r>
-      <w:proofErr w:type="spellEnd"/>
-      <w:r>
-        <w:rPr>
-          <w:rFonts w:ascii="Arial" w:hAnsi="Arial" w:cs="Arial"/>
-        </w:rPr>
-        <w:t xml:space="preserve">. </w:t>
+        <w:t xml:space="preserve">Use an automatic frame based animation technique called tweening. </w:t>
       </w:r>
     </w:p>
     <w:p>
@@ -2639,21 +2758,7 @@
         <w:rPr>
           <w:rFonts w:ascii="Arial" w:hAnsi="Arial" w:cs="Arial"/>
         </w:rPr>
-        <w:t xml:space="preserve">xamples of </w:t>
-      </w:r>
-      <w:proofErr w:type="spellStart"/>
-      <w:r>
-        <w:rPr>
-          <w:rFonts w:ascii="Arial" w:hAnsi="Arial" w:cs="Arial"/>
-        </w:rPr>
-        <w:t>tweened</w:t>
-      </w:r>
-      <w:proofErr w:type="spellEnd"/>
-      <w:r>
-        <w:rPr>
-          <w:rFonts w:ascii="Arial" w:hAnsi="Arial" w:cs="Arial"/>
-        </w:rPr>
-        <w:t xml:space="preserve"> animations. </w:t>
+        <w:t xml:space="preserve">xamples of tweened animations. </w:t>
       </w:r>
     </w:p>
     <w:p>
@@ -2688,21 +2793,7 @@
         <w:rPr>
           <w:rFonts w:ascii="Arial" w:hAnsi="Arial" w:cs="Arial"/>
         </w:rPr>
-        <w:t xml:space="preserve">Demonstration of </w:t>
-      </w:r>
-      <w:proofErr w:type="spellStart"/>
-      <w:r>
-        <w:rPr>
-          <w:rFonts w:ascii="Arial" w:hAnsi="Arial" w:cs="Arial"/>
-        </w:rPr>
-        <w:t>tweening</w:t>
-      </w:r>
-      <w:proofErr w:type="spellEnd"/>
-      <w:r>
-        <w:rPr>
-          <w:rFonts w:ascii="Arial" w:hAnsi="Arial" w:cs="Arial"/>
-        </w:rPr>
-        <w:t xml:space="preserve"> techniques (15 minutes) </w:t>
+        <w:t xml:space="preserve">Demonstration of tweening techniques (15 minutes) </w:t>
       </w:r>
     </w:p>
     <w:p>
@@ -2781,21 +2872,7 @@
         <w:rPr>
           <w:rFonts w:ascii="Arial" w:hAnsi="Arial" w:cs="Arial"/>
         </w:rPr>
-        <w:t xml:space="preserve">View </w:t>
-      </w:r>
-      <w:proofErr w:type="spellStart"/>
-      <w:r>
-        <w:rPr>
-          <w:rFonts w:ascii="Arial" w:hAnsi="Arial" w:cs="Arial"/>
-        </w:rPr>
-        <w:t>tweening</w:t>
-      </w:r>
-      <w:proofErr w:type="spellEnd"/>
-      <w:r>
-        <w:rPr>
-          <w:rFonts w:ascii="Arial" w:hAnsi="Arial" w:cs="Arial"/>
-        </w:rPr>
-        <w:t xml:space="preserve"> techniques (outlined in the tutorial website). </w:t>
+        <w:t xml:space="preserve">View tweening techniques (outlined in the tutorial website). </w:t>
       </w:r>
     </w:p>
     <w:p>
@@ -2868,21 +2945,7 @@
         <w:rPr>
           <w:rFonts w:ascii="Arial" w:hAnsi="Arial" w:cs="Arial"/>
         </w:rPr>
-        <w:t xml:space="preserve">Demonstration of </w:t>
-      </w:r>
-      <w:proofErr w:type="spellStart"/>
-      <w:r>
-        <w:rPr>
-          <w:rFonts w:ascii="Arial" w:hAnsi="Arial" w:cs="Arial"/>
-        </w:rPr>
-        <w:t>tweening</w:t>
-      </w:r>
-      <w:proofErr w:type="spellEnd"/>
-      <w:r>
-        <w:rPr>
-          <w:rFonts w:ascii="Arial" w:hAnsi="Arial" w:cs="Arial"/>
-        </w:rPr>
-        <w:t xml:space="preserve"> techniques (outl</w:t>
+        <w:t>Demonstration of tweening techniques (outl</w:t>
       </w:r>
       <w:r>
         <w:rPr>
@@ -2989,21 +3052,7 @@
         <w:rPr>
           <w:rFonts w:ascii="Arial" w:hAnsi="Arial" w:cs="Arial"/>
         </w:rPr>
-        <w:t xml:space="preserve">Create a visual composition using Flash </w:t>
-      </w:r>
-      <w:proofErr w:type="spellStart"/>
-      <w:r>
-        <w:rPr>
-          <w:rFonts w:ascii="Arial" w:hAnsi="Arial" w:cs="Arial"/>
-        </w:rPr>
-        <w:t>tweening</w:t>
-      </w:r>
-      <w:proofErr w:type="spellEnd"/>
-      <w:r>
-        <w:rPr>
-          <w:rFonts w:ascii="Arial" w:hAnsi="Arial" w:cs="Arial"/>
-        </w:rPr>
-        <w:t xml:space="preserve">. (Remember to put each tween on a separate layer). Study the ideas of symmetry (balance) and asymmetry (imbalance) in motion. </w:t>
+        <w:t xml:space="preserve">Create a visual composition using Flash tweening. (Remember to put each tween on a separate layer). Study the ideas of symmetry (balance) and asymmetry (imbalance) in motion. </w:t>
       </w:r>
     </w:p>
     <w:p>
@@ -3022,35 +3071,7 @@
         <w:rPr>
           <w:rFonts w:ascii="Arial" w:hAnsi="Arial" w:cs="Arial"/>
         </w:rPr>
-        <w:t xml:space="preserve">Create a visual composition using Flash </w:t>
-      </w:r>
-      <w:proofErr w:type="spellStart"/>
-      <w:r>
-        <w:rPr>
-          <w:rFonts w:ascii="Arial" w:hAnsi="Arial" w:cs="Arial"/>
-        </w:rPr>
-        <w:t>tweening</w:t>
-      </w:r>
-      <w:proofErr w:type="spellEnd"/>
-      <w:r>
-        <w:rPr>
-          <w:rFonts w:ascii="Arial" w:hAnsi="Arial" w:cs="Arial"/>
-        </w:rPr>
-        <w:t xml:space="preserve"> applied to initials. Students can use their own initials. (Type can be </w:t>
-      </w:r>
-      <w:proofErr w:type="spellStart"/>
-      <w:r>
-        <w:rPr>
-          <w:rFonts w:ascii="Arial" w:hAnsi="Arial" w:cs="Arial"/>
-        </w:rPr>
-        <w:t>tweened</w:t>
-      </w:r>
-      <w:proofErr w:type="spellEnd"/>
-      <w:r>
-        <w:rPr>
-          <w:rFonts w:ascii="Arial" w:hAnsi="Arial" w:cs="Arial"/>
-        </w:rPr>
-        <w:t xml:space="preserve"> in Flash.) </w:t>
+        <w:t xml:space="preserve">Create a visual composition using Flash tweening applied to initials. Students can use their own initials. (Type can be tweened in Flash.) </w:t>
       </w:r>
     </w:p>
     <w:p>
@@ -3111,21 +3132,7 @@
         <w:rPr>
           <w:rFonts w:ascii="Arial" w:hAnsi="Arial" w:cs="Arial"/>
         </w:rPr>
-        <w:t>(flash—</w:t>
-      </w:r>
-      <w:proofErr w:type="spellStart"/>
-      <w:r>
-        <w:rPr>
-          <w:rFonts w:ascii="Arial" w:hAnsi="Arial" w:cs="Arial"/>
-        </w:rPr>
-        <w:t>tweening</w:t>
-      </w:r>
-      <w:proofErr w:type="spellEnd"/>
-      <w:r>
-        <w:rPr>
-          <w:rFonts w:ascii="Arial" w:hAnsi="Arial" w:cs="Arial"/>
-        </w:rPr>
-        <w:t>)</w:t>
+        <w:t>(flash—tweening)</w:t>
       </w:r>
     </w:p>
     <w:p>
@@ -3322,21 +3329,7 @@
         <w:rPr>
           <w:rFonts w:ascii="Arial" w:hAnsi="Arial" w:cs="Arial"/>
         </w:rPr>
-        <w:t xml:space="preserve"> based on </w:t>
-      </w:r>
-      <w:proofErr w:type="spellStart"/>
-      <w:r>
-        <w:rPr>
-          <w:rFonts w:ascii="Arial" w:hAnsi="Arial" w:cs="Arial"/>
-        </w:rPr>
-        <w:t>keyframed</w:t>
-      </w:r>
-      <w:proofErr w:type="spellEnd"/>
-      <w:r>
-        <w:rPr>
-          <w:rFonts w:ascii="Arial" w:hAnsi="Arial" w:cs="Arial"/>
-        </w:rPr>
-        <w:t xml:space="preserve"> animation. </w:t>
+        <w:t xml:space="preserve"> based on keyframed animation. </w:t>
       </w:r>
     </w:p>
     <w:p>
@@ -3661,21 +3654,7 @@
         <w:rPr>
           <w:rFonts w:ascii="Arial" w:hAnsi="Arial" w:cs="Arial"/>
         </w:rPr>
-        <w:t xml:space="preserve">Explain how to create a </w:t>
-      </w:r>
-      <w:proofErr w:type="spellStart"/>
-      <w:r>
-        <w:rPr>
-          <w:rFonts w:ascii="Arial" w:hAnsi="Arial" w:cs="Arial"/>
-        </w:rPr>
-        <w:t>keyframed</w:t>
-      </w:r>
-      <w:proofErr w:type="spellEnd"/>
-      <w:r>
-        <w:rPr>
-          <w:rFonts w:ascii="Arial" w:hAnsi="Arial" w:cs="Arial"/>
-        </w:rPr>
-        <w:t xml:space="preserve"> animation based on the galloping horse example from the</w:t>
+        <w:t>Explain how to create a keyframed animation based on the galloping horse example from the</w:t>
       </w:r>
       <w:r>
         <w:rPr>
@@ -3806,16 +3785,8 @@
         <w:rPr>
           <w:rFonts w:ascii="Arial" w:hAnsi="Arial" w:cs="Arial"/>
         </w:rPr>
-        <w:t xml:space="preserve">including a secondary </w:t>
-      </w:r>
-      <w:proofErr w:type="spellStart"/>
-      <w:r>
-        <w:rPr>
-          <w:rFonts w:ascii="Arial" w:hAnsi="Arial" w:cs="Arial"/>
-        </w:rPr>
-        <w:t>tweening</w:t>
-      </w:r>
-      <w:proofErr w:type="spellEnd"/>
+        <w:t>including a secondary tweening</w:t>
+      </w:r>
     </w:p>
     <w:p>
       <w:pPr>
@@ -3964,22 +3935,34 @@
           <w:b/>
         </w:rPr>
       </w:pPr>
-      <w:proofErr w:type="spellStart"/>
       <w:r>
         <w:rPr>
           <w:rFonts w:ascii="Arial" w:hAnsi="Arial" w:cs="Arial"/>
           <w:b/>
         </w:rPr>
         <w:lastRenderedPageBreak/>
-        <w:t>Javascript</w:t>
-      </w:r>
-      <w:proofErr w:type="spellEnd"/>
+        <w:t xml:space="preserve">Javascript Supplement </w:t>
+      </w:r>
+    </w:p>
+    <w:p>
+      <w:pPr>
+        <w:spacing w:after="240"/>
+        <w:rPr>
+          <w:rFonts w:ascii="Arial" w:hAnsi="Arial" w:cs="Arial"/>
+        </w:rPr>
+      </w:pPr>
       <w:r>
         <w:rPr>
           <w:rFonts w:ascii="Arial" w:hAnsi="Arial" w:cs="Arial"/>
           <w:b/>
         </w:rPr>
-        <w:t xml:space="preserve"> Supplement </w:t>
+        <w:t>Instructional Day:</w:t>
+      </w:r>
+      <w:r>
+        <w:rPr>
+          <w:rFonts w:ascii="Arial" w:hAnsi="Arial" w:cs="Arial"/>
+        </w:rPr>
+        <w:t xml:space="preserve"> 1</w:t>
       </w:r>
     </w:p>
     <w:p>
@@ -3994,436 +3977,303 @@
           <w:rFonts w:ascii="Arial" w:hAnsi="Arial" w:cs="Arial"/>
           <w:b/>
         </w:rPr>
-        <w:t>Instructional Day:</w:t>
-      </w:r>
-      <w:r>
-        <w:rPr>
-          <w:rFonts w:ascii="Arial" w:hAnsi="Arial" w:cs="Arial"/>
-        </w:rPr>
-        <w:t xml:space="preserve"> 1</w:t>
-      </w:r>
-    </w:p>
-    <w:p>
-      <w:pPr>
-        <w:spacing w:after="240"/>
-        <w:rPr>
-          <w:rFonts w:ascii="Arial" w:hAnsi="Arial" w:cs="Arial"/>
-        </w:rPr>
-      </w:pPr>
-      <w:r>
+        <w:t>Topic Description:</w:t>
+      </w:r>
+      <w:r>
+        <w:rPr>
+          <w:rFonts w:ascii="Arial" w:hAnsi="Arial" w:cs="Arial"/>
+        </w:rPr>
+        <w:t xml:space="preserve"> Introduce basic Javascript; add interactivity to web pages.</w:t>
+      </w:r>
+    </w:p>
+    <w:p>
+      <w:pPr>
+        <w:spacing w:after="240"/>
         <w:rPr>
           <w:rFonts w:ascii="Arial" w:hAnsi="Arial" w:cs="Arial"/>
           <w:b/>
         </w:rPr>
-        <w:t>Topic Description:</w:t>
-      </w:r>
-      <w:r>
-        <w:rPr>
-          <w:rFonts w:ascii="Arial" w:hAnsi="Arial" w:cs="Arial"/>
-        </w:rPr>
-        <w:t xml:space="preserve"> Introduce basic </w:t>
-      </w:r>
-      <w:proofErr w:type="spellStart"/>
-      <w:r>
-        <w:rPr>
-          <w:rFonts w:ascii="Arial" w:hAnsi="Arial" w:cs="Arial"/>
-        </w:rPr>
-        <w:t>Javascript</w:t>
-      </w:r>
-      <w:proofErr w:type="spellEnd"/>
-      <w:r>
-        <w:rPr>
-          <w:rFonts w:ascii="Arial" w:hAnsi="Arial" w:cs="Arial"/>
-        </w:rPr>
-        <w:t>; add interactivity to web pages.</w:t>
-      </w:r>
-    </w:p>
-    <w:p>
-      <w:pPr>
-        <w:spacing w:after="240"/>
+      </w:pPr>
+      <w:r>
         <w:rPr>
           <w:rFonts w:ascii="Arial" w:hAnsi="Arial" w:cs="Arial"/>
           <w:b/>
         </w:rPr>
-      </w:pPr>
-      <w:r>
+        <w:t>Objectives:</w:t>
+      </w:r>
+    </w:p>
+    <w:p>
+      <w:pPr>
+        <w:pStyle w:val="ListParagraph"/>
+        <w:numPr>
+          <w:ilvl w:val="0"/>
+          <w:numId w:val="27"/>
+        </w:numPr>
+        <w:spacing w:after="240"/>
+        <w:rPr>
+          <w:rFonts w:ascii="Arial" w:hAnsi="Arial" w:cs="Arial"/>
+        </w:rPr>
+      </w:pPr>
+      <w:r>
+        <w:rPr>
+          <w:rFonts w:ascii="Arial" w:hAnsi="Arial" w:cs="Arial"/>
+        </w:rPr>
+        <w:t>The student will be able to:</w:t>
+      </w:r>
+    </w:p>
+    <w:p>
+      <w:pPr>
+        <w:pStyle w:val="ListParagraph"/>
+        <w:numPr>
+          <w:ilvl w:val="0"/>
+          <w:numId w:val="27"/>
+        </w:numPr>
+        <w:spacing w:after="240"/>
+        <w:rPr>
+          <w:rFonts w:ascii="Arial" w:hAnsi="Arial" w:cs="Arial"/>
+        </w:rPr>
+      </w:pPr>
+      <w:r>
+        <w:rPr>
+          <w:rFonts w:ascii="Arial" w:hAnsi="Arial" w:cs="Arial"/>
+        </w:rPr>
+        <w:t xml:space="preserve">Add a Javascript to an html page. </w:t>
+      </w:r>
+    </w:p>
+    <w:p>
+      <w:pPr>
+        <w:pStyle w:val="ListParagraph"/>
+        <w:numPr>
+          <w:ilvl w:val="0"/>
+          <w:numId w:val="27"/>
+        </w:numPr>
+        <w:spacing w:after="240"/>
+        <w:rPr>
+          <w:rFonts w:ascii="Arial" w:hAnsi="Arial" w:cs="Arial"/>
+        </w:rPr>
+      </w:pPr>
+      <w:r>
+        <w:rPr>
+          <w:rFonts w:ascii="Arial" w:hAnsi="Arial" w:cs="Arial"/>
+        </w:rPr>
+        <w:t xml:space="preserve">Link to an external Javascript file. </w:t>
+      </w:r>
+    </w:p>
+    <w:p>
+      <w:pPr>
+        <w:pStyle w:val="ListParagraph"/>
+        <w:numPr>
+          <w:ilvl w:val="0"/>
+          <w:numId w:val="27"/>
+        </w:numPr>
+        <w:spacing w:after="240"/>
+        <w:rPr>
+          <w:rFonts w:ascii="Arial" w:hAnsi="Arial" w:cs="Arial"/>
+        </w:rPr>
+      </w:pPr>
+      <w:r>
+        <w:rPr>
+          <w:rFonts w:ascii="Arial" w:hAnsi="Arial" w:cs="Arial"/>
+        </w:rPr>
+        <w:t xml:space="preserve">Create alerts and prompts in Javascript. </w:t>
+      </w:r>
+    </w:p>
+    <w:p>
+      <w:pPr>
+        <w:pStyle w:val="ListParagraph"/>
+        <w:numPr>
+          <w:ilvl w:val="0"/>
+          <w:numId w:val="27"/>
+        </w:numPr>
+        <w:spacing w:after="240"/>
+        <w:rPr>
+          <w:rFonts w:ascii="Arial" w:hAnsi="Arial" w:cs="Arial"/>
+        </w:rPr>
+      </w:pPr>
+      <w:r>
+        <w:rPr>
+          <w:rFonts w:ascii="Arial" w:hAnsi="Arial" w:cs="Arial"/>
+        </w:rPr>
+        <w:t xml:space="preserve">Write basic </w:t>
+      </w:r>
+      <w:r>
+        <w:rPr>
+          <w:rFonts w:ascii="Arial" w:hAnsi="Arial" w:cs="Arial"/>
+        </w:rPr>
+        <w:t xml:space="preserve">math statements in Javascript. </w:t>
+      </w:r>
+    </w:p>
+    <w:p>
+      <w:pPr>
+        <w:spacing w:after="240"/>
         <w:rPr>
           <w:rFonts w:ascii="Arial" w:hAnsi="Arial" w:cs="Arial"/>
           <w:b/>
         </w:rPr>
-        <w:t>Objectives:</w:t>
-      </w:r>
-    </w:p>
-    <w:p>
-      <w:pPr>
-        <w:pStyle w:val="ListParagraph"/>
-        <w:numPr>
-          <w:ilvl w:val="0"/>
-          <w:numId w:val="27"/>
-        </w:numPr>
-        <w:spacing w:after="240"/>
-        <w:rPr>
-          <w:rFonts w:ascii="Arial" w:hAnsi="Arial" w:cs="Arial"/>
-        </w:rPr>
-      </w:pPr>
-      <w:r>
-        <w:rPr>
-          <w:rFonts w:ascii="Arial" w:hAnsi="Arial" w:cs="Arial"/>
-        </w:rPr>
-        <w:t>The student will be able to:</w:t>
-      </w:r>
-    </w:p>
-    <w:p>
-      <w:pPr>
-        <w:pStyle w:val="ListParagraph"/>
-        <w:numPr>
-          <w:ilvl w:val="0"/>
-          <w:numId w:val="27"/>
-        </w:numPr>
-        <w:spacing w:after="240"/>
-        <w:rPr>
-          <w:rFonts w:ascii="Arial" w:hAnsi="Arial" w:cs="Arial"/>
-        </w:rPr>
-      </w:pPr>
-      <w:r>
-        <w:rPr>
-          <w:rFonts w:ascii="Arial" w:hAnsi="Arial" w:cs="Arial"/>
-        </w:rPr>
-        <w:t xml:space="preserve">Add a </w:t>
-      </w:r>
-      <w:proofErr w:type="spellStart"/>
-      <w:r>
-        <w:rPr>
-          <w:rFonts w:ascii="Arial" w:hAnsi="Arial" w:cs="Arial"/>
-        </w:rPr>
-        <w:t>Javascript</w:t>
-      </w:r>
-      <w:proofErr w:type="spellEnd"/>
-      <w:r>
-        <w:rPr>
-          <w:rFonts w:ascii="Arial" w:hAnsi="Arial" w:cs="Arial"/>
-        </w:rPr>
-        <w:t xml:space="preserve"> to an html page. </w:t>
-      </w:r>
-    </w:p>
-    <w:p>
-      <w:pPr>
-        <w:pStyle w:val="ListParagraph"/>
-        <w:numPr>
-          <w:ilvl w:val="0"/>
-          <w:numId w:val="27"/>
-        </w:numPr>
-        <w:spacing w:after="240"/>
-        <w:rPr>
-          <w:rFonts w:ascii="Arial" w:hAnsi="Arial" w:cs="Arial"/>
-        </w:rPr>
-      </w:pPr>
-      <w:r>
-        <w:rPr>
-          <w:rFonts w:ascii="Arial" w:hAnsi="Arial" w:cs="Arial"/>
-        </w:rPr>
-        <w:t xml:space="preserve">Link to an external </w:t>
-      </w:r>
-      <w:proofErr w:type="spellStart"/>
-      <w:r>
-        <w:rPr>
-          <w:rFonts w:ascii="Arial" w:hAnsi="Arial" w:cs="Arial"/>
-        </w:rPr>
-        <w:t>Javascript</w:t>
-      </w:r>
-      <w:proofErr w:type="spellEnd"/>
-      <w:r>
-        <w:rPr>
-          <w:rFonts w:ascii="Arial" w:hAnsi="Arial" w:cs="Arial"/>
-        </w:rPr>
-        <w:t xml:space="preserve"> file. </w:t>
-      </w:r>
-    </w:p>
-    <w:p>
-      <w:pPr>
-        <w:pStyle w:val="ListParagraph"/>
-        <w:numPr>
-          <w:ilvl w:val="0"/>
-          <w:numId w:val="27"/>
-        </w:numPr>
-        <w:spacing w:after="240"/>
-        <w:rPr>
-          <w:rFonts w:ascii="Arial" w:hAnsi="Arial" w:cs="Arial"/>
-        </w:rPr>
-      </w:pPr>
-      <w:r>
-        <w:rPr>
-          <w:rFonts w:ascii="Arial" w:hAnsi="Arial" w:cs="Arial"/>
-        </w:rPr>
-        <w:t xml:space="preserve">Create alerts and prompts in </w:t>
-      </w:r>
-      <w:proofErr w:type="spellStart"/>
-      <w:r>
-        <w:rPr>
-          <w:rFonts w:ascii="Arial" w:hAnsi="Arial" w:cs="Arial"/>
-        </w:rPr>
-        <w:t>Javascript</w:t>
-      </w:r>
-      <w:proofErr w:type="spellEnd"/>
-      <w:r>
-        <w:rPr>
-          <w:rFonts w:ascii="Arial" w:hAnsi="Arial" w:cs="Arial"/>
-        </w:rPr>
-        <w:t xml:space="preserve">. </w:t>
-      </w:r>
-    </w:p>
-    <w:p>
-      <w:pPr>
-        <w:pStyle w:val="ListParagraph"/>
-        <w:numPr>
-          <w:ilvl w:val="0"/>
-          <w:numId w:val="27"/>
-        </w:numPr>
-        <w:spacing w:after="240"/>
-        <w:rPr>
-          <w:rFonts w:ascii="Arial" w:hAnsi="Arial" w:cs="Arial"/>
-        </w:rPr>
-      </w:pPr>
-      <w:r>
-        <w:rPr>
-          <w:rFonts w:ascii="Arial" w:hAnsi="Arial" w:cs="Arial"/>
-        </w:rPr>
-        <w:t xml:space="preserve">Write basic </w:t>
-      </w:r>
-      <w:r>
-        <w:rPr>
-          <w:rFonts w:ascii="Arial" w:hAnsi="Arial" w:cs="Arial"/>
-        </w:rPr>
-        <w:t xml:space="preserve">math statements in </w:t>
-      </w:r>
-      <w:proofErr w:type="spellStart"/>
-      <w:r>
-        <w:rPr>
-          <w:rFonts w:ascii="Arial" w:hAnsi="Arial" w:cs="Arial"/>
-        </w:rPr>
-        <w:t>Javascript</w:t>
-      </w:r>
-      <w:proofErr w:type="spellEnd"/>
-      <w:r>
-        <w:rPr>
-          <w:rFonts w:ascii="Arial" w:hAnsi="Arial" w:cs="Arial"/>
-        </w:rPr>
-        <w:t xml:space="preserve">. </w:t>
-      </w:r>
-    </w:p>
-    <w:p>
-      <w:pPr>
-        <w:spacing w:after="240"/>
+      </w:pPr>
+      <w:r>
         <w:rPr>
           <w:rFonts w:ascii="Arial" w:hAnsi="Arial" w:cs="Arial"/>
           <w:b/>
         </w:rPr>
-      </w:pPr>
-      <w:r>
+        <w:t xml:space="preserve">Outline of the Lesson: </w:t>
+      </w:r>
+    </w:p>
+    <w:p>
+      <w:pPr>
+        <w:pStyle w:val="ListParagraph"/>
+        <w:numPr>
+          <w:ilvl w:val="0"/>
+          <w:numId w:val="28"/>
+        </w:numPr>
+        <w:spacing w:after="240"/>
+        <w:rPr>
+          <w:rFonts w:ascii="Arial" w:hAnsi="Arial" w:cs="Arial"/>
+        </w:rPr>
+      </w:pPr>
+      <w:r>
+        <w:rPr>
+          <w:rFonts w:ascii="Arial" w:hAnsi="Arial" w:cs="Arial"/>
+        </w:rPr>
+        <w:t xml:space="preserve">Demonstration of Javascript basic markup code samples (5 minutes) </w:t>
+      </w:r>
+    </w:p>
+    <w:p>
+      <w:pPr>
+        <w:pStyle w:val="ListParagraph"/>
+        <w:numPr>
+          <w:ilvl w:val="0"/>
+          <w:numId w:val="28"/>
+        </w:numPr>
+        <w:spacing w:after="240"/>
+        <w:rPr>
+          <w:rFonts w:ascii="Arial" w:hAnsi="Arial" w:cs="Arial"/>
+        </w:rPr>
+      </w:pPr>
+      <w:r>
+        <w:rPr>
+          <w:rFonts w:ascii="Arial" w:hAnsi="Arial" w:cs="Arial"/>
+        </w:rPr>
+        <w:t xml:space="preserve">Creation of Javascript’s (10 minutes) </w:t>
+      </w:r>
+    </w:p>
+    <w:p>
+      <w:pPr>
+        <w:pStyle w:val="ListParagraph"/>
+        <w:numPr>
+          <w:ilvl w:val="0"/>
+          <w:numId w:val="28"/>
+        </w:numPr>
+        <w:spacing w:after="240"/>
+        <w:rPr>
+          <w:rFonts w:ascii="Arial" w:hAnsi="Arial" w:cs="Arial"/>
+        </w:rPr>
+      </w:pPr>
+      <w:r>
+        <w:rPr>
+          <w:rFonts w:ascii="Arial" w:hAnsi="Arial" w:cs="Arial"/>
+        </w:rPr>
+        <w:t>Extension of code samples provided in</w:t>
+      </w:r>
+      <w:r>
+        <w:rPr>
+          <w:rFonts w:ascii="Arial" w:hAnsi="Arial" w:cs="Arial"/>
+        </w:rPr>
+        <w:t xml:space="preserve"> tutorial website (40 minutes) </w:t>
+      </w:r>
+    </w:p>
+    <w:p>
+      <w:pPr>
+        <w:spacing w:after="240"/>
         <w:rPr>
           <w:rFonts w:ascii="Arial" w:hAnsi="Arial" w:cs="Arial"/>
           <w:b/>
         </w:rPr>
-        <w:t xml:space="preserve">Outline of the Lesson: </w:t>
-      </w:r>
-    </w:p>
-    <w:p>
-      <w:pPr>
-        <w:pStyle w:val="ListParagraph"/>
-        <w:numPr>
-          <w:ilvl w:val="0"/>
-          <w:numId w:val="28"/>
-        </w:numPr>
-        <w:spacing w:after="240"/>
-        <w:rPr>
-          <w:rFonts w:ascii="Arial" w:hAnsi="Arial" w:cs="Arial"/>
-        </w:rPr>
-      </w:pPr>
-      <w:r>
-        <w:rPr>
-          <w:rFonts w:ascii="Arial" w:hAnsi="Arial" w:cs="Arial"/>
-        </w:rPr>
-        <w:t xml:space="preserve">Demonstration of </w:t>
-      </w:r>
-      <w:proofErr w:type="spellStart"/>
-      <w:r>
-        <w:rPr>
-          <w:rFonts w:ascii="Arial" w:hAnsi="Arial" w:cs="Arial"/>
-        </w:rPr>
-        <w:t>Javascript</w:t>
-      </w:r>
-      <w:proofErr w:type="spellEnd"/>
-      <w:r>
-        <w:rPr>
-          <w:rFonts w:ascii="Arial" w:hAnsi="Arial" w:cs="Arial"/>
-        </w:rPr>
-        <w:t xml:space="preserve"> basic markup code samples (5 minutes) </w:t>
-      </w:r>
-    </w:p>
-    <w:p>
-      <w:pPr>
-        <w:pStyle w:val="ListParagraph"/>
-        <w:numPr>
-          <w:ilvl w:val="0"/>
-          <w:numId w:val="28"/>
-        </w:numPr>
-        <w:spacing w:after="240"/>
-        <w:rPr>
-          <w:rFonts w:ascii="Arial" w:hAnsi="Arial" w:cs="Arial"/>
-        </w:rPr>
-      </w:pPr>
-      <w:r>
-        <w:rPr>
-          <w:rFonts w:ascii="Arial" w:hAnsi="Arial" w:cs="Arial"/>
-        </w:rPr>
-        <w:t xml:space="preserve">Creation of </w:t>
-      </w:r>
-      <w:proofErr w:type="spellStart"/>
-      <w:r>
-        <w:rPr>
-          <w:rFonts w:ascii="Arial" w:hAnsi="Arial" w:cs="Arial"/>
-        </w:rPr>
-        <w:t>Javascript’s</w:t>
-      </w:r>
-      <w:proofErr w:type="spellEnd"/>
-      <w:r>
-        <w:rPr>
-          <w:rFonts w:ascii="Arial" w:hAnsi="Arial" w:cs="Arial"/>
-        </w:rPr>
-        <w:t xml:space="preserve"> (10 minutes) </w:t>
-      </w:r>
-    </w:p>
-    <w:p>
-      <w:pPr>
-        <w:pStyle w:val="ListParagraph"/>
-        <w:numPr>
-          <w:ilvl w:val="0"/>
-          <w:numId w:val="28"/>
-        </w:numPr>
-        <w:spacing w:after="240"/>
-        <w:rPr>
-          <w:rFonts w:ascii="Arial" w:hAnsi="Arial" w:cs="Arial"/>
-        </w:rPr>
-      </w:pPr>
-      <w:r>
-        <w:rPr>
-          <w:rFonts w:ascii="Arial" w:hAnsi="Arial" w:cs="Arial"/>
-        </w:rPr>
-        <w:t>Extension of code samples provided in</w:t>
-      </w:r>
-      <w:r>
-        <w:rPr>
-          <w:rFonts w:ascii="Arial" w:hAnsi="Arial" w:cs="Arial"/>
-        </w:rPr>
-        <w:t xml:space="preserve"> tutorial website (40 minutes) </w:t>
-      </w:r>
-    </w:p>
-    <w:p>
-      <w:pPr>
-        <w:spacing w:after="240"/>
+      </w:pPr>
+      <w:r>
         <w:rPr>
           <w:rFonts w:ascii="Arial" w:hAnsi="Arial" w:cs="Arial"/>
           <w:b/>
         </w:rPr>
-      </w:pPr>
-      <w:r>
+        <w:t xml:space="preserve">Student Activities: </w:t>
+      </w:r>
+    </w:p>
+    <w:p>
+      <w:pPr>
+        <w:pStyle w:val="ListParagraph"/>
+        <w:numPr>
+          <w:ilvl w:val="0"/>
+          <w:numId w:val="29"/>
+        </w:numPr>
+        <w:spacing w:after="240"/>
+        <w:rPr>
+          <w:rFonts w:ascii="Arial" w:hAnsi="Arial" w:cs="Arial"/>
+        </w:rPr>
+      </w:pPr>
+      <w:r>
+        <w:rPr>
+          <w:rFonts w:ascii="Arial" w:hAnsi="Arial" w:cs="Arial"/>
+        </w:rPr>
+        <w:t xml:space="preserve">View code samples from tutorial website. </w:t>
+      </w:r>
+    </w:p>
+    <w:p>
+      <w:pPr>
+        <w:pStyle w:val="ListParagraph"/>
+        <w:numPr>
+          <w:ilvl w:val="0"/>
+          <w:numId w:val="29"/>
+        </w:numPr>
+        <w:spacing w:after="240"/>
+        <w:rPr>
+          <w:rFonts w:ascii="Arial" w:hAnsi="Arial" w:cs="Arial"/>
+        </w:rPr>
+      </w:pPr>
+      <w:r>
+        <w:rPr>
+          <w:rFonts w:ascii="Arial" w:hAnsi="Arial" w:cs="Arial"/>
+        </w:rPr>
+        <w:t xml:space="preserve">Create initial Javascript’s. </w:t>
+      </w:r>
+    </w:p>
+    <w:p>
+      <w:pPr>
+        <w:pStyle w:val="ListParagraph"/>
+        <w:numPr>
+          <w:ilvl w:val="0"/>
+          <w:numId w:val="29"/>
+        </w:numPr>
+        <w:spacing w:after="240"/>
+        <w:rPr>
+          <w:rFonts w:ascii="Arial" w:hAnsi="Arial" w:cs="Arial"/>
+        </w:rPr>
+      </w:pPr>
+      <w:r>
+        <w:rPr>
+          <w:rFonts w:ascii="Arial" w:hAnsi="Arial" w:cs="Arial"/>
+        </w:rPr>
+        <w:t>Extend code samples</w:t>
+      </w:r>
+      <w:r>
+        <w:rPr>
+          <w:rFonts w:ascii="Arial" w:hAnsi="Arial" w:cs="Arial"/>
+        </w:rPr>
+        <w:t xml:space="preserve"> provided in tutorial website. </w:t>
+      </w:r>
+    </w:p>
+    <w:p>
+      <w:pPr>
+        <w:spacing w:after="240"/>
         <w:rPr>
           <w:rFonts w:ascii="Arial" w:hAnsi="Arial" w:cs="Arial"/>
           <w:b/>
         </w:rPr>
-        <w:t xml:space="preserve">Student Activities: </w:t>
-      </w:r>
-    </w:p>
-    <w:p>
-      <w:pPr>
-        <w:pStyle w:val="ListParagraph"/>
-        <w:numPr>
-          <w:ilvl w:val="0"/>
-          <w:numId w:val="29"/>
-        </w:numPr>
-        <w:spacing w:after="240"/>
-        <w:rPr>
-          <w:rFonts w:ascii="Arial" w:hAnsi="Arial" w:cs="Arial"/>
-        </w:rPr>
-      </w:pPr>
-      <w:r>
-        <w:rPr>
-          <w:rFonts w:ascii="Arial" w:hAnsi="Arial" w:cs="Arial"/>
-        </w:rPr>
-        <w:t xml:space="preserve">View code samples from tutorial website. </w:t>
-      </w:r>
-    </w:p>
-    <w:p>
-      <w:pPr>
-        <w:pStyle w:val="ListParagraph"/>
-        <w:numPr>
-          <w:ilvl w:val="0"/>
-          <w:numId w:val="29"/>
-        </w:numPr>
-        <w:spacing w:after="240"/>
-        <w:rPr>
-          <w:rFonts w:ascii="Arial" w:hAnsi="Arial" w:cs="Arial"/>
-        </w:rPr>
-      </w:pPr>
-      <w:r>
-        <w:rPr>
-          <w:rFonts w:ascii="Arial" w:hAnsi="Arial" w:cs="Arial"/>
-        </w:rPr>
-        <w:t xml:space="preserve">Create initial </w:t>
-      </w:r>
-      <w:proofErr w:type="spellStart"/>
-      <w:r>
-        <w:rPr>
-          <w:rFonts w:ascii="Arial" w:hAnsi="Arial" w:cs="Arial"/>
-        </w:rPr>
-        <w:t>Javascript’s</w:t>
-      </w:r>
-      <w:proofErr w:type="spellEnd"/>
-      <w:r>
-        <w:rPr>
-          <w:rFonts w:ascii="Arial" w:hAnsi="Arial" w:cs="Arial"/>
-        </w:rPr>
-        <w:t xml:space="preserve">. </w:t>
-      </w:r>
-    </w:p>
-    <w:p>
-      <w:pPr>
-        <w:pStyle w:val="ListParagraph"/>
-        <w:numPr>
-          <w:ilvl w:val="0"/>
-          <w:numId w:val="29"/>
-        </w:numPr>
-        <w:spacing w:after="240"/>
-        <w:rPr>
-          <w:rFonts w:ascii="Arial" w:hAnsi="Arial" w:cs="Arial"/>
-        </w:rPr>
-      </w:pPr>
-      <w:r>
-        <w:rPr>
-          <w:rFonts w:ascii="Arial" w:hAnsi="Arial" w:cs="Arial"/>
-        </w:rPr>
-        <w:t>Extend code samples</w:t>
-      </w:r>
-      <w:r>
-        <w:rPr>
-          <w:rFonts w:ascii="Arial" w:hAnsi="Arial" w:cs="Arial"/>
-        </w:rPr>
-        <w:t xml:space="preserve"> provided in tutorial website. </w:t>
-      </w:r>
-    </w:p>
-    <w:p>
-      <w:pPr>
-        <w:spacing w:after="240"/>
+      </w:pPr>
+      <w:r>
         <w:rPr>
           <w:rFonts w:ascii="Arial" w:hAnsi="Arial" w:cs="Arial"/>
           <w:b/>
         </w:rPr>
-      </w:pPr>
-      <w:r>
-        <w:rPr>
-          <w:rFonts w:ascii="Arial" w:hAnsi="Arial" w:cs="Arial"/>
-          <w:b/>
-        </w:rPr>
         <w:t xml:space="preserve">Teaching/Learning Strategies: </w:t>
       </w:r>
     </w:p>
@@ -4443,21 +4293,7 @@
         <w:rPr>
           <w:rFonts w:ascii="Arial" w:hAnsi="Arial" w:cs="Arial"/>
         </w:rPr>
-        <w:t xml:space="preserve">Demonstrate how to create and link to a </w:t>
-      </w:r>
-      <w:proofErr w:type="spellStart"/>
-      <w:r>
-        <w:rPr>
-          <w:rFonts w:ascii="Arial" w:hAnsi="Arial" w:cs="Arial"/>
-        </w:rPr>
-        <w:t>Javascript</w:t>
-      </w:r>
-      <w:proofErr w:type="spellEnd"/>
-      <w:r>
-        <w:rPr>
-          <w:rFonts w:ascii="Arial" w:hAnsi="Arial" w:cs="Arial"/>
-        </w:rPr>
-        <w:t xml:space="preserve"> file. </w:t>
+        <w:t xml:space="preserve">Demonstrate how to create and link to a Javascript file. </w:t>
       </w:r>
     </w:p>
     <w:p>
@@ -4476,21 +4312,7 @@
         <w:rPr>
           <w:rFonts w:ascii="Arial" w:hAnsi="Arial" w:cs="Arial"/>
         </w:rPr>
-        <w:t xml:space="preserve">Guide students in the creation of initial </w:t>
-      </w:r>
-      <w:proofErr w:type="spellStart"/>
-      <w:r>
-        <w:rPr>
-          <w:rFonts w:ascii="Arial" w:hAnsi="Arial" w:cs="Arial"/>
-        </w:rPr>
-        <w:t>Javascript</w:t>
-      </w:r>
-      <w:proofErr w:type="spellEnd"/>
-      <w:r>
-        <w:rPr>
-          <w:rFonts w:ascii="Arial" w:hAnsi="Arial" w:cs="Arial"/>
-        </w:rPr>
-        <w:t xml:space="preserve"> files. </w:t>
+        <w:t xml:space="preserve">Guide students in the creation of initial Javascript files. </w:t>
       </w:r>
     </w:p>
     <w:p>
@@ -4595,35 +4417,7 @@
         <w:rPr>
           <w:rFonts w:ascii="Arial" w:hAnsi="Arial" w:cs="Arial"/>
         </w:rPr>
-        <w:t>(</w:t>
-      </w:r>
-      <w:proofErr w:type="spellStart"/>
-      <w:r>
-        <w:rPr>
-          <w:rFonts w:ascii="Arial" w:hAnsi="Arial" w:cs="Arial"/>
-        </w:rPr>
-        <w:t>javascript</w:t>
-      </w:r>
-      <w:proofErr w:type="spellEnd"/>
-      <w:r>
-        <w:rPr>
-          <w:rFonts w:ascii="Arial" w:hAnsi="Arial" w:cs="Arial"/>
-        </w:rPr>
-        <w:t xml:space="preserve">—basic scripting) </w:t>
-      </w:r>
-      <w:proofErr w:type="spellStart"/>
-      <w:r>
-        <w:rPr>
-          <w:rFonts w:ascii="Arial" w:hAnsi="Arial" w:cs="Arial"/>
-        </w:rPr>
-        <w:t>Javascript</w:t>
-      </w:r>
-      <w:proofErr w:type="spellEnd"/>
-      <w:r>
-        <w:rPr>
-          <w:rFonts w:ascii="Arial" w:hAnsi="Arial" w:cs="Arial"/>
-        </w:rPr>
-        <w:t xml:space="preserve"> tutorial</w:t>
+        <w:t>(javascript—basic scripting) Javascript tutorial</w:t>
       </w:r>
     </w:p>
     <w:p>
@@ -4699,35 +4493,7 @@
         <w:rPr>
           <w:rFonts w:ascii="Arial" w:hAnsi="Arial" w:cs="Arial"/>
         </w:rPr>
-        <w:t xml:space="preserve"> Introduce </w:t>
-      </w:r>
-      <w:proofErr w:type="spellStart"/>
-      <w:r>
-        <w:rPr>
-          <w:rFonts w:ascii="Arial" w:hAnsi="Arial" w:cs="Arial"/>
-        </w:rPr>
-        <w:t>Javascript</w:t>
-      </w:r>
-      <w:proofErr w:type="spellEnd"/>
-      <w:r>
-        <w:rPr>
-          <w:rFonts w:ascii="Arial" w:hAnsi="Arial" w:cs="Arial"/>
-        </w:rPr>
-        <w:t xml:space="preserve"> functions. Create modular, reusable code and use </w:t>
-      </w:r>
-      <w:proofErr w:type="spellStart"/>
-      <w:r>
-        <w:rPr>
-          <w:rFonts w:ascii="Arial" w:hAnsi="Arial" w:cs="Arial"/>
-        </w:rPr>
-        <w:t>Javascript</w:t>
-      </w:r>
-      <w:proofErr w:type="spellEnd"/>
-      <w:r>
-        <w:rPr>
-          <w:rFonts w:ascii="Arial" w:hAnsi="Arial" w:cs="Arial"/>
-        </w:rPr>
-        <w:t xml:space="preserve"> to learn</w:t>
+        <w:t xml:space="preserve"> Introduce Javascript functions. Create modular, reusable code and use Javascript to learn</w:t>
       </w:r>
       <w:r>
         <w:rPr>
@@ -4793,21 +4559,7 @@
         <w:rPr>
           <w:rFonts w:ascii="Arial" w:hAnsi="Arial" w:cs="Arial"/>
         </w:rPr>
-        <w:t xml:space="preserve">Use the correct syntax rules for creating functions in </w:t>
-      </w:r>
-      <w:proofErr w:type="spellStart"/>
-      <w:r>
-        <w:rPr>
-          <w:rFonts w:ascii="Arial" w:hAnsi="Arial" w:cs="Arial"/>
-        </w:rPr>
-        <w:t>Javascript</w:t>
-      </w:r>
-      <w:proofErr w:type="spellEnd"/>
-      <w:r>
-        <w:rPr>
-          <w:rFonts w:ascii="Arial" w:hAnsi="Arial" w:cs="Arial"/>
-        </w:rPr>
-        <w:t xml:space="preserve">. </w:t>
+        <w:t xml:space="preserve">Use the correct syntax rules for creating functions in Javascript. </w:t>
       </w:r>
     </w:p>
     <w:p>
@@ -4826,21 +4578,7 @@
         <w:rPr>
           <w:rFonts w:ascii="Arial" w:hAnsi="Arial" w:cs="Arial"/>
         </w:rPr>
-        <w:t xml:space="preserve">Create </w:t>
-      </w:r>
-      <w:proofErr w:type="spellStart"/>
-      <w:r>
-        <w:rPr>
-          <w:rFonts w:ascii="Arial" w:hAnsi="Arial" w:cs="Arial"/>
-        </w:rPr>
-        <w:t>Javascript</w:t>
-      </w:r>
-      <w:proofErr w:type="spellEnd"/>
-      <w:r>
-        <w:rPr>
-          <w:rFonts w:ascii="Arial" w:hAnsi="Arial" w:cs="Arial"/>
-        </w:rPr>
-        <w:t xml:space="preserve"> math functions. </w:t>
+        <w:t xml:space="preserve">Create Javascript math functions. </w:t>
       </w:r>
     </w:p>
     <w:p>
@@ -4859,41 +4597,13 @@
         <w:rPr>
           <w:rFonts w:ascii="Arial" w:hAnsi="Arial" w:cs="Arial"/>
         </w:rPr>
-        <w:t xml:space="preserve">Create </w:t>
-      </w:r>
-      <w:proofErr w:type="spellStart"/>
-      <w:r>
-        <w:rPr>
-          <w:rFonts w:ascii="Arial" w:hAnsi="Arial" w:cs="Arial"/>
-        </w:rPr>
-        <w:t>Javascript</w:t>
-      </w:r>
-      <w:proofErr w:type="spellEnd"/>
-      <w:r>
-        <w:rPr>
-          <w:rFonts w:ascii="Arial" w:hAnsi="Arial" w:cs="Arial"/>
-        </w:rPr>
-        <w:t xml:space="preserve"> functions whi</w:t>
-      </w:r>
-      <w:r>
-        <w:rPr>
-          <w:rFonts w:ascii="Arial" w:hAnsi="Arial" w:cs="Arial"/>
-        </w:rPr>
-        <w:t xml:space="preserve">ch apply </w:t>
-      </w:r>
-      <w:proofErr w:type="spellStart"/>
-      <w:r>
-        <w:rPr>
-          <w:rFonts w:ascii="Arial" w:hAnsi="Arial" w:cs="Arial"/>
-        </w:rPr>
-        <w:t>css</w:t>
-      </w:r>
-      <w:proofErr w:type="spellEnd"/>
-      <w:r>
-        <w:rPr>
-          <w:rFonts w:ascii="Arial" w:hAnsi="Arial" w:cs="Arial"/>
-        </w:rPr>
-        <w:t xml:space="preserve"> styling to a div. </w:t>
+        <w:t>Create Javascript functions whi</w:t>
+      </w:r>
+      <w:r>
+        <w:rPr>
+          <w:rFonts w:ascii="Arial" w:hAnsi="Arial" w:cs="Arial"/>
+        </w:rPr>
+        <w:t xml:space="preserve">ch apply css styling to a div. </w:t>
       </w:r>
     </w:p>
     <w:p>
@@ -4928,21 +4638,7 @@
         <w:rPr>
           <w:rFonts w:ascii="Arial" w:hAnsi="Arial" w:cs="Arial"/>
         </w:rPr>
-        <w:t xml:space="preserve">Demonstration of </w:t>
-      </w:r>
-      <w:proofErr w:type="spellStart"/>
-      <w:r>
-        <w:rPr>
-          <w:rFonts w:ascii="Arial" w:hAnsi="Arial" w:cs="Arial"/>
-        </w:rPr>
-        <w:t>Javascript</w:t>
-      </w:r>
-      <w:proofErr w:type="spellEnd"/>
-      <w:r>
-        <w:rPr>
-          <w:rFonts w:ascii="Arial" w:hAnsi="Arial" w:cs="Arial"/>
-        </w:rPr>
-        <w:t xml:space="preserve"> function code samples (10 minutes) </w:t>
+        <w:t xml:space="preserve">Demonstration of Javascript function code samples (10 minutes) </w:t>
       </w:r>
     </w:p>
     <w:p>
@@ -4961,21 +4657,7 @@
         <w:rPr>
           <w:rFonts w:ascii="Arial" w:hAnsi="Arial" w:cs="Arial"/>
         </w:rPr>
-        <w:t xml:space="preserve">Creation of a </w:t>
-      </w:r>
-      <w:proofErr w:type="spellStart"/>
-      <w:r>
-        <w:rPr>
-          <w:rFonts w:ascii="Arial" w:hAnsi="Arial" w:cs="Arial"/>
-        </w:rPr>
-        <w:t>Javascript</w:t>
-      </w:r>
-      <w:proofErr w:type="spellEnd"/>
-      <w:r>
-        <w:rPr>
-          <w:rFonts w:ascii="Arial" w:hAnsi="Arial" w:cs="Arial"/>
-        </w:rPr>
-        <w:t xml:space="preserve"> function (10 minutes) </w:t>
+        <w:t xml:space="preserve">Creation of a Javascript function (10 minutes) </w:t>
       </w:r>
     </w:p>
     <w:p>
@@ -5035,21 +4717,7 @@
         <w:rPr>
           <w:rFonts w:ascii="Arial" w:hAnsi="Arial" w:cs="Arial"/>
         </w:rPr>
-        <w:t xml:space="preserve">View </w:t>
-      </w:r>
-      <w:proofErr w:type="spellStart"/>
-      <w:r>
-        <w:rPr>
-          <w:rFonts w:ascii="Arial" w:hAnsi="Arial" w:cs="Arial"/>
-        </w:rPr>
-        <w:t>Javascript</w:t>
-      </w:r>
-      <w:proofErr w:type="spellEnd"/>
-      <w:r>
-        <w:rPr>
-          <w:rFonts w:ascii="Arial" w:hAnsi="Arial" w:cs="Arial"/>
-        </w:rPr>
-        <w:t xml:space="preserve"> code samples from tutorial website. </w:t>
+        <w:t xml:space="preserve">View Javascript code samples from tutorial website. </w:t>
       </w:r>
     </w:p>
     <w:p>
@@ -5068,21 +4736,7 @@
         <w:rPr>
           <w:rFonts w:ascii="Arial" w:hAnsi="Arial" w:cs="Arial"/>
         </w:rPr>
-        <w:t xml:space="preserve">Create a simple </w:t>
-      </w:r>
-      <w:proofErr w:type="spellStart"/>
-      <w:r>
-        <w:rPr>
-          <w:rFonts w:ascii="Arial" w:hAnsi="Arial" w:cs="Arial"/>
-        </w:rPr>
-        <w:t>Javascript</w:t>
-      </w:r>
-      <w:proofErr w:type="spellEnd"/>
-      <w:r>
-        <w:rPr>
-          <w:rFonts w:ascii="Arial" w:hAnsi="Arial" w:cs="Arial"/>
-        </w:rPr>
-        <w:t xml:space="preserve"> function. </w:t>
+        <w:t xml:space="preserve">Create a simple Javascript function. </w:t>
       </w:r>
     </w:p>
     <w:p>
@@ -5142,21 +4796,7 @@
         <w:rPr>
           <w:rFonts w:ascii="Arial" w:hAnsi="Arial" w:cs="Arial"/>
         </w:rPr>
-        <w:t xml:space="preserve">Demonstrate how to create a </w:t>
-      </w:r>
-      <w:proofErr w:type="spellStart"/>
-      <w:r>
-        <w:rPr>
-          <w:rFonts w:ascii="Arial" w:hAnsi="Arial" w:cs="Arial"/>
-        </w:rPr>
-        <w:t>Javascript</w:t>
-      </w:r>
-      <w:proofErr w:type="spellEnd"/>
-      <w:r>
-        <w:rPr>
-          <w:rFonts w:ascii="Arial" w:hAnsi="Arial" w:cs="Arial"/>
-        </w:rPr>
-        <w:t xml:space="preserve"> function. </w:t>
+        <w:t xml:space="preserve">Demonstrate how to create a Javascript function. </w:t>
       </w:r>
     </w:p>
     <w:p>
@@ -5175,21 +4815,7 @@
         <w:rPr>
           <w:rFonts w:ascii="Arial" w:hAnsi="Arial" w:cs="Arial"/>
         </w:rPr>
-        <w:t xml:space="preserve">Guide students in the creation of initial </w:t>
-      </w:r>
-      <w:proofErr w:type="spellStart"/>
-      <w:r>
-        <w:rPr>
-          <w:rFonts w:ascii="Arial" w:hAnsi="Arial" w:cs="Arial"/>
-        </w:rPr>
-        <w:t>Javascript</w:t>
-      </w:r>
-      <w:proofErr w:type="spellEnd"/>
-      <w:r>
-        <w:rPr>
-          <w:rFonts w:ascii="Arial" w:hAnsi="Arial" w:cs="Arial"/>
-        </w:rPr>
-        <w:t xml:space="preserve"> functions. </w:t>
+        <w:t xml:space="preserve">Guide students in the creation of initial Javascript functions. </w:t>
       </w:r>
     </w:p>
     <w:p>
@@ -5300,35 +4926,7 @@
         <w:rPr>
           <w:rFonts w:ascii="Arial" w:hAnsi="Arial" w:cs="Arial"/>
         </w:rPr>
-        <w:t>(</w:t>
-      </w:r>
-      <w:proofErr w:type="spellStart"/>
-      <w:r>
-        <w:rPr>
-          <w:rFonts w:ascii="Arial" w:hAnsi="Arial" w:cs="Arial"/>
-        </w:rPr>
-        <w:t>javascript</w:t>
-      </w:r>
-      <w:proofErr w:type="spellEnd"/>
-      <w:r>
-        <w:rPr>
-          <w:rFonts w:ascii="Arial" w:hAnsi="Arial" w:cs="Arial"/>
-        </w:rPr>
-        <w:t xml:space="preserve">—functions) </w:t>
-      </w:r>
-      <w:proofErr w:type="spellStart"/>
-      <w:r>
-        <w:rPr>
-          <w:rFonts w:ascii="Arial" w:hAnsi="Arial" w:cs="Arial"/>
-        </w:rPr>
-        <w:t>Javascript</w:t>
-      </w:r>
-      <w:proofErr w:type="spellEnd"/>
-      <w:r>
-        <w:rPr>
-          <w:rFonts w:ascii="Arial" w:hAnsi="Arial" w:cs="Arial"/>
-        </w:rPr>
-        <w:t xml:space="preserve"> tutorial</w:t>
+        <w:t>(javascript—functions) Javascript tutorial</w:t>
       </w:r>
     </w:p>
     <w:p>

</xml_diff>

<commit_message>
Tableize the rubric for the final project
</commit_message>
<xml_diff>
--- a/Unit3/Unit3 22-25.docx
+++ b/Unit3/Unit3 22-25.docx
@@ -269,8 +269,6 @@
         </w:rPr>
         <w:t>If unit is taught online, look below for an alternative</w:t>
       </w:r>
-      <w:bookmarkStart w:id="0" w:name="_GoBack"/>
-      <w:bookmarkEnd w:id="0"/>
     </w:p>
     <w:p>
       <w:pPr>
@@ -609,7 +607,21 @@
         <w:rPr>
           <w:rFonts w:ascii="Arial" w:hAnsi="Arial" w:cs="Arial"/>
         </w:rPr>
-        <w:t>An external css fil</w:t>
+        <w:t xml:space="preserve">An external </w:t>
+      </w:r>
+      <w:proofErr w:type="spellStart"/>
+      <w:r>
+        <w:rPr>
+          <w:rFonts w:ascii="Arial" w:hAnsi="Arial" w:cs="Arial"/>
+        </w:rPr>
+        <w:t>css</w:t>
+      </w:r>
+      <w:proofErr w:type="spellEnd"/>
+      <w:r>
+        <w:rPr>
+          <w:rFonts w:ascii="Arial" w:hAnsi="Arial" w:cs="Arial"/>
+        </w:rPr>
+        <w:t xml:space="preserve"> fil</w:t>
       </w:r>
       <w:r>
         <w:rPr>
@@ -898,7 +910,23 @@
         <w:rPr>
           <w:rFonts w:ascii="Arial" w:hAnsi="Arial" w:cs="Arial"/>
         </w:rPr>
-        <w:t xml:space="preserve">Your parent loses his/her job. You could help out by selling illegal dvds on the streets. What should you do? </w:t>
+        <w:t xml:space="preserve">Your parent loses his/her job. You could help out by selling illegal </w:t>
+      </w:r>
+      <w:proofErr w:type="spellStart"/>
+      <w:proofErr w:type="gramStart"/>
+      <w:r>
+        <w:rPr>
+          <w:rFonts w:ascii="Arial" w:hAnsi="Arial" w:cs="Arial"/>
+        </w:rPr>
+        <w:t>dvds</w:t>
+      </w:r>
+      <w:proofErr w:type="spellEnd"/>
+      <w:proofErr w:type="gramEnd"/>
+      <w:r>
+        <w:rPr>
+          <w:rFonts w:ascii="Arial" w:hAnsi="Arial" w:cs="Arial"/>
+        </w:rPr>
+        <w:t xml:space="preserve"> on the streets. What should you do? </w:t>
       </w:r>
     </w:p>
     <w:p>
@@ -1416,511 +1444,1310 @@
           <w:rFonts w:ascii="Arial" w:hAnsi="Arial" w:cs="Arial"/>
         </w:rPr>
       </w:pPr>
-      <w:r>
-        <w:rPr>
-          <w:rFonts w:ascii="Arial" w:hAnsi="Arial" w:cs="Arial"/>
-        </w:rPr>
-        <w:t>Do you have?</w:t>
-      </w:r>
-      <w:r>
-        <w:rPr>
-          <w:rFonts w:ascii="Arial" w:hAnsi="Arial" w:cs="Arial"/>
-        </w:rPr>
-        <w:t xml:space="preserve"> </w:t>
-      </w:r>
-      <w:r>
-        <w:rPr>
-          <w:rFonts w:ascii="Arial" w:hAnsi="Arial" w:cs="Arial"/>
-        </w:rPr>
-        <w:t>Points Possible</w:t>
-      </w:r>
-      <w:r>
-        <w:rPr>
-          <w:rFonts w:ascii="Arial" w:hAnsi="Arial" w:cs="Arial"/>
-        </w:rPr>
-        <w:t xml:space="preserve"> </w:t>
-      </w:r>
-      <w:r>
-        <w:rPr>
-          <w:rFonts w:ascii="Arial" w:hAnsi="Arial" w:cs="Arial"/>
-        </w:rPr>
-        <w:t>Yes</w:t>
-      </w:r>
-      <w:r>
-        <w:rPr>
-          <w:rFonts w:ascii="Arial" w:hAnsi="Arial" w:cs="Arial"/>
-        </w:rPr>
-        <w:t xml:space="preserve"> </w:t>
-      </w:r>
-      <w:r>
-        <w:rPr>
-          <w:rFonts w:ascii="Arial" w:hAnsi="Arial" w:cs="Arial"/>
-        </w:rPr>
-        <w:t>No</w:t>
-      </w:r>
-      <w:r>
-        <w:rPr>
-          <w:rFonts w:ascii="Arial" w:hAnsi="Arial" w:cs="Arial"/>
-        </w:rPr>
-        <w:t xml:space="preserve"> </w:t>
-      </w:r>
-      <w:r>
-        <w:rPr>
-          <w:rFonts w:ascii="Arial" w:hAnsi="Arial" w:cs="Arial"/>
-        </w:rPr>
-        <w:t>Points Earned</w:t>
-      </w:r>
-    </w:p>
-    <w:p>
-      <w:pPr>
-        <w:spacing w:after="240"/>
-        <w:rPr>
-          <w:rFonts w:ascii="Arial" w:hAnsi="Arial" w:cs="Arial"/>
-          <w:b/>
-        </w:rPr>
-      </w:pPr>
-      <w:r>
-        <w:rPr>
-          <w:rFonts w:ascii="Arial" w:hAnsi="Arial" w:cs="Arial"/>
-          <w:b/>
-        </w:rPr>
-        <w:t>Website Content</w:t>
-      </w:r>
-    </w:p>
-    <w:p>
-      <w:pPr>
-        <w:spacing w:after="240"/>
-        <w:rPr>
-          <w:rFonts w:ascii="Arial" w:hAnsi="Arial" w:cs="Arial"/>
-        </w:rPr>
-      </w:pPr>
-      <w:r>
-        <w:rPr>
-          <w:rFonts w:ascii="Arial" w:hAnsi="Arial" w:cs="Arial"/>
-        </w:rPr>
-        <w:t>A home page with an image and a brief description of your topic</w:t>
-      </w:r>
-    </w:p>
-    <w:p>
-      <w:pPr>
-        <w:spacing w:after="240"/>
-        <w:rPr>
-          <w:rFonts w:ascii="Arial" w:hAnsi="Arial" w:cs="Arial"/>
-        </w:rPr>
-      </w:pPr>
-      <w:r>
-        <w:rPr>
-          <w:rFonts w:ascii="Arial" w:hAnsi="Arial" w:cs="Arial"/>
-        </w:rPr>
-        <w:t>5</w:t>
-      </w:r>
-    </w:p>
-    <w:p>
-      <w:pPr>
-        <w:spacing w:after="240"/>
-        <w:rPr>
-          <w:rFonts w:ascii="Arial" w:hAnsi="Arial" w:cs="Arial"/>
-        </w:rPr>
-      </w:pPr>
-      <w:r>
-        <w:rPr>
-          <w:rFonts w:ascii="Arial" w:hAnsi="Arial" w:cs="Arial"/>
-        </w:rPr>
-        <w:t>3 or more additional pages on your site</w:t>
-      </w:r>
-    </w:p>
-    <w:p>
-      <w:pPr>
-        <w:spacing w:after="240"/>
-        <w:rPr>
-          <w:rFonts w:ascii="Arial" w:hAnsi="Arial" w:cs="Arial"/>
-        </w:rPr>
-      </w:pPr>
-      <w:r>
-        <w:rPr>
-          <w:rFonts w:ascii="Arial" w:hAnsi="Arial" w:cs="Arial"/>
-        </w:rPr>
-        <w:t>15</w:t>
-      </w:r>
-    </w:p>
-    <w:p>
-      <w:pPr>
-        <w:spacing w:after="240"/>
-        <w:rPr>
-          <w:rFonts w:ascii="Arial" w:hAnsi="Arial" w:cs="Arial"/>
-        </w:rPr>
-      </w:pPr>
-      <w:r>
-        <w:rPr>
-          <w:rFonts w:ascii="Arial" w:hAnsi="Arial" w:cs="Arial"/>
-        </w:rPr>
-        <w:t>Images that support your topic</w:t>
-      </w:r>
-    </w:p>
-    <w:p>
-      <w:pPr>
-        <w:spacing w:after="240"/>
-        <w:rPr>
-          <w:rFonts w:ascii="Arial" w:hAnsi="Arial" w:cs="Arial"/>
-        </w:rPr>
-      </w:pPr>
-      <w:r>
-        <w:rPr>
-          <w:rFonts w:ascii="Arial" w:hAnsi="Arial" w:cs="Arial"/>
-        </w:rPr>
-        <w:t>10</w:t>
-      </w:r>
-    </w:p>
-    <w:p>
-      <w:pPr>
-        <w:spacing w:after="240"/>
-        <w:rPr>
-          <w:rFonts w:ascii="Arial" w:hAnsi="Arial" w:cs="Arial"/>
-        </w:rPr>
-      </w:pPr>
-      <w:r>
-        <w:rPr>
-          <w:rFonts w:ascii="Arial" w:hAnsi="Arial" w:cs="Arial"/>
-        </w:rPr>
-        <w:t>Cite the source(s) of you images</w:t>
-      </w:r>
-    </w:p>
-    <w:p>
-      <w:pPr>
-        <w:spacing w:after="240"/>
-        <w:rPr>
-          <w:rFonts w:ascii="Arial" w:hAnsi="Arial" w:cs="Arial"/>
-        </w:rPr>
-      </w:pPr>
-      <w:r>
-        <w:rPr>
-          <w:rFonts w:ascii="Arial" w:hAnsi="Arial" w:cs="Arial"/>
-        </w:rPr>
-        <w:t>5</w:t>
-      </w:r>
-    </w:p>
-    <w:p>
-      <w:pPr>
-        <w:spacing w:after="240"/>
-        <w:rPr>
-          <w:rFonts w:ascii="Arial" w:hAnsi="Arial" w:cs="Arial"/>
-        </w:rPr>
-      </w:pPr>
-      <w:r>
-        <w:rPr>
-          <w:rFonts w:ascii="Arial" w:hAnsi="Arial" w:cs="Arial"/>
-        </w:rPr>
-        <w:t>Complete information for your topic</w:t>
-      </w:r>
-    </w:p>
-    <w:p>
-      <w:pPr>
-        <w:spacing w:after="240"/>
-        <w:rPr>
-          <w:rFonts w:ascii="Arial" w:hAnsi="Arial" w:cs="Arial"/>
-        </w:rPr>
-      </w:pPr>
-      <w:r>
-        <w:rPr>
-          <w:rFonts w:ascii="Arial" w:hAnsi="Arial" w:cs="Arial"/>
-        </w:rPr>
-        <w:t>10</w:t>
-      </w:r>
-    </w:p>
-    <w:p>
-      <w:pPr>
-        <w:spacing w:after="240"/>
-        <w:rPr>
-          <w:rFonts w:ascii="Arial" w:hAnsi="Arial" w:cs="Arial"/>
-        </w:rPr>
-      </w:pPr>
-      <w:r>
-        <w:rPr>
-          <w:rFonts w:ascii="Arial" w:hAnsi="Arial" w:cs="Arial"/>
-        </w:rPr>
-        <w:t>Cite the source(s) of your information</w:t>
-      </w:r>
-    </w:p>
-    <w:p>
-      <w:pPr>
-        <w:spacing w:after="240"/>
-        <w:rPr>
-          <w:rFonts w:ascii="Arial" w:hAnsi="Arial" w:cs="Arial"/>
-        </w:rPr>
-      </w:pPr>
-      <w:r>
-        <w:rPr>
-          <w:rFonts w:ascii="Arial" w:hAnsi="Arial" w:cs="Arial"/>
-        </w:rPr>
-        <w:t>5</w:t>
-      </w:r>
-    </w:p>
-    <w:p>
-      <w:pPr>
-        <w:spacing w:after="240"/>
-        <w:rPr>
-          <w:rFonts w:ascii="Arial" w:hAnsi="Arial" w:cs="Arial"/>
-        </w:rPr>
-      </w:pPr>
-      <w:r>
-        <w:rPr>
-          <w:rFonts w:ascii="Arial" w:hAnsi="Arial" w:cs="Arial"/>
-        </w:rPr>
-        <w:t>Website Design</w:t>
-      </w:r>
-    </w:p>
-    <w:p>
-      <w:pPr>
-        <w:spacing w:after="240"/>
-        <w:rPr>
-          <w:rFonts w:ascii="Arial" w:hAnsi="Arial" w:cs="Arial"/>
-        </w:rPr>
-      </w:pPr>
-      <w:r>
-        <w:rPr>
-          <w:rFonts w:ascii="Arial" w:hAnsi="Arial" w:cs="Arial"/>
-        </w:rPr>
-        <w:t>Have a background color or image.</w:t>
-      </w:r>
-    </w:p>
-    <w:p>
-      <w:pPr>
-        <w:spacing w:after="240"/>
-        <w:rPr>
-          <w:rFonts w:ascii="Arial" w:hAnsi="Arial" w:cs="Arial"/>
-        </w:rPr>
-      </w:pPr>
-      <w:r>
-        <w:rPr>
-          <w:rFonts w:ascii="Arial" w:hAnsi="Arial" w:cs="Arial"/>
-        </w:rPr>
-        <w:t>5</w:t>
-      </w:r>
-    </w:p>
-    <w:p>
-      <w:pPr>
-        <w:spacing w:after="240"/>
-        <w:rPr>
-          <w:rFonts w:ascii="Arial" w:hAnsi="Arial" w:cs="Arial"/>
-        </w:rPr>
-      </w:pPr>
-      <w:r>
-        <w:rPr>
-          <w:rFonts w:ascii="Arial" w:hAnsi="Arial" w:cs="Arial"/>
-        </w:rPr>
-        <w:t>Incorporate one of the layout styles into your website</w:t>
-      </w:r>
-    </w:p>
-    <w:p>
-      <w:pPr>
-        <w:spacing w:after="240"/>
-        <w:rPr>
-          <w:rFonts w:ascii="Arial" w:hAnsi="Arial" w:cs="Arial"/>
-        </w:rPr>
-      </w:pPr>
-      <w:r>
-        <w:rPr>
-          <w:rFonts w:ascii="Arial" w:hAnsi="Arial" w:cs="Arial"/>
-        </w:rPr>
-        <w:t>5</w:t>
-      </w:r>
-    </w:p>
-    <w:p>
-      <w:pPr>
-        <w:spacing w:after="240"/>
-        <w:rPr>
-          <w:rFonts w:ascii="Arial" w:hAnsi="Arial" w:cs="Arial"/>
-        </w:rPr>
-      </w:pPr>
-      <w:r>
-        <w:rPr>
-          <w:rFonts w:ascii="Arial" w:hAnsi="Arial" w:cs="Arial"/>
-        </w:rPr>
-        <w:t>Include rollover images</w:t>
-      </w:r>
-    </w:p>
-    <w:p>
-      <w:pPr>
-        <w:spacing w:after="240"/>
-        <w:rPr>
-          <w:rFonts w:ascii="Arial" w:hAnsi="Arial" w:cs="Arial"/>
-        </w:rPr>
-      </w:pPr>
-      <w:r>
-        <w:rPr>
-          <w:rFonts w:ascii="Arial" w:hAnsi="Arial" w:cs="Arial"/>
-        </w:rPr>
-        <w:t>5</w:t>
-      </w:r>
-    </w:p>
-    <w:p>
-      <w:pPr>
-        <w:spacing w:after="240"/>
-        <w:rPr>
-          <w:rFonts w:ascii="Arial" w:hAnsi="Arial" w:cs="Arial"/>
-        </w:rPr>
-      </w:pPr>
-      <w:r>
-        <w:rPr>
-          <w:rFonts w:ascii="Arial" w:hAnsi="Arial" w:cs="Arial"/>
-        </w:rPr>
-        <w:t>Links to all the pages of your website on each page.</w:t>
-      </w:r>
-    </w:p>
-    <w:p>
-      <w:pPr>
-        <w:spacing w:after="240"/>
-        <w:rPr>
-          <w:rFonts w:ascii="Arial" w:hAnsi="Arial" w:cs="Arial"/>
-        </w:rPr>
-      </w:pPr>
-      <w:r>
-        <w:rPr>
-          <w:rFonts w:ascii="Arial" w:hAnsi="Arial" w:cs="Arial"/>
-        </w:rPr>
-        <w:t>10</w:t>
-      </w:r>
-    </w:p>
-    <w:p>
-      <w:pPr>
-        <w:spacing w:after="240"/>
-        <w:rPr>
-          <w:rFonts w:ascii="Arial" w:hAnsi="Arial" w:cs="Arial"/>
-        </w:rPr>
-      </w:pPr>
-      <w:r>
-        <w:rPr>
-          <w:rFonts w:ascii="Arial" w:hAnsi="Arial" w:cs="Arial"/>
-        </w:rPr>
-        <w:lastRenderedPageBreak/>
-        <w:t>Integrate the lightbox slideshow, sliding images, or mootools accordion into your website.</w:t>
-      </w:r>
-    </w:p>
-    <w:p>
-      <w:pPr>
-        <w:spacing w:after="240"/>
-        <w:rPr>
-          <w:rFonts w:ascii="Arial" w:hAnsi="Arial" w:cs="Arial"/>
-        </w:rPr>
-      </w:pPr>
-      <w:r>
-        <w:rPr>
-          <w:rFonts w:ascii="Arial" w:hAnsi="Arial" w:cs="Arial"/>
-        </w:rPr>
-        <w:t>5</w:t>
-      </w:r>
-    </w:p>
-    <w:p>
-      <w:pPr>
-        <w:spacing w:after="240"/>
-        <w:rPr>
-          <w:rFonts w:ascii="Arial" w:hAnsi="Arial" w:cs="Arial"/>
-        </w:rPr>
-      </w:pPr>
-      <w:r>
-        <w:rPr>
-          <w:rFonts w:ascii="Arial" w:hAnsi="Arial" w:cs="Arial"/>
-        </w:rPr>
-        <w:t>Use one shared external .css file for your site.</w:t>
-      </w:r>
-    </w:p>
-    <w:p>
-      <w:pPr>
-        <w:spacing w:after="240"/>
-        <w:rPr>
-          <w:rFonts w:ascii="Arial" w:hAnsi="Arial" w:cs="Arial"/>
-        </w:rPr>
-      </w:pPr>
-      <w:r>
-        <w:rPr>
-          <w:rFonts w:ascii="Arial" w:hAnsi="Arial" w:cs="Arial"/>
-        </w:rPr>
-        <w:t>5</w:t>
-      </w:r>
-    </w:p>
-    <w:p>
-      <w:pPr>
-        <w:spacing w:after="240"/>
-        <w:rPr>
-          <w:rFonts w:ascii="Arial" w:hAnsi="Arial" w:cs="Arial"/>
-        </w:rPr>
-      </w:pPr>
-      <w:r>
-        <w:rPr>
-          <w:rFonts w:ascii="Arial" w:hAnsi="Arial" w:cs="Arial"/>
-        </w:rPr>
-        <w:t>Peer Grading</w:t>
-      </w:r>
-    </w:p>
-    <w:p>
-      <w:pPr>
-        <w:spacing w:after="240"/>
-        <w:rPr>
-          <w:rFonts w:ascii="Arial" w:hAnsi="Arial" w:cs="Arial"/>
-        </w:rPr>
-      </w:pPr>
-      <w:r>
-        <w:rPr>
-          <w:rFonts w:ascii="Arial" w:hAnsi="Arial" w:cs="Arial"/>
-        </w:rPr>
-        <w:t>15</w:t>
-      </w:r>
-    </w:p>
-    <w:p>
-      <w:pPr>
-        <w:spacing w:after="240"/>
-        <w:rPr>
-          <w:rFonts w:ascii="Arial" w:hAnsi="Arial" w:cs="Arial"/>
-        </w:rPr>
-      </w:pPr>
-      <w:r>
-        <w:rPr>
-          <w:rFonts w:ascii="Arial" w:hAnsi="Arial" w:cs="Arial"/>
-        </w:rPr>
-        <w:t>Your project is voted best by your peers. (EXTRA CREDIT)</w:t>
-      </w:r>
-    </w:p>
-    <w:p>
-      <w:pPr>
-        <w:spacing w:after="240"/>
-        <w:rPr>
-          <w:rFonts w:ascii="Arial" w:hAnsi="Arial" w:cs="Arial"/>
-        </w:rPr>
-      </w:pPr>
-      <w:r>
-        <w:rPr>
-          <w:rFonts w:ascii="Arial" w:hAnsi="Arial" w:cs="Arial"/>
-        </w:rPr>
-        <w:t>up to 10</w:t>
-      </w:r>
-    </w:p>
-    <w:p>
-      <w:pPr>
-        <w:spacing w:after="240"/>
-        <w:rPr>
-          <w:rFonts w:ascii="Arial" w:hAnsi="Arial" w:cs="Arial"/>
-        </w:rPr>
-      </w:pPr>
-      <w:r>
-        <w:rPr>
-          <w:rFonts w:ascii="Arial" w:hAnsi="Arial" w:cs="Arial"/>
-        </w:rPr>
-        <w:t>Total</w:t>
-      </w:r>
-    </w:p>
-    <w:p>
-      <w:pPr>
-        <w:spacing w:after="240"/>
-        <w:rPr>
-          <w:rFonts w:ascii="Arial" w:hAnsi="Arial" w:cs="Arial"/>
-        </w:rPr>
-      </w:pPr>
-      <w:r>
-        <w:rPr>
-          <w:rFonts w:ascii="Arial" w:hAnsi="Arial" w:cs="Arial"/>
-        </w:rPr>
-        <w:t>100</w:t>
-      </w:r>
+    </w:p>
+    <w:tbl>
+      <w:tblPr>
+        <w:tblStyle w:val="TableGrid"/>
+        <w:tblW w:w="0" w:type="auto"/>
+        <w:tblLook w:val="04A0" w:firstRow="1" w:lastRow="0" w:firstColumn="1" w:lastColumn="0" w:noHBand="0" w:noVBand="1"/>
+      </w:tblPr>
+      <w:tblGrid>
+        <w:gridCol w:w="2394"/>
+        <w:gridCol w:w="2394"/>
+        <w:gridCol w:w="2394"/>
+        <w:gridCol w:w="2394"/>
+      </w:tblGrid>
+      <w:tr>
+        <w:tc>
+          <w:tcPr>
+            <w:tcW w:w="2394" w:type="dxa"/>
+          </w:tcPr>
+          <w:p>
+            <w:pPr>
+              <w:spacing w:after="240"/>
+              <w:rPr>
+                <w:rFonts w:ascii="Arial" w:hAnsi="Arial" w:cs="Arial"/>
+                <w:b/>
+              </w:rPr>
+            </w:pPr>
+            <w:r>
+              <w:rPr>
+                <w:rFonts w:ascii="Arial" w:hAnsi="Arial" w:cs="Arial"/>
+                <w:b/>
+              </w:rPr>
+              <w:t>Do you have?</w:t>
+            </w:r>
+          </w:p>
+        </w:tc>
+        <w:tc>
+          <w:tcPr>
+            <w:tcW w:w="2394" w:type="dxa"/>
+          </w:tcPr>
+          <w:p>
+            <w:pPr>
+              <w:spacing w:after="240"/>
+              <w:rPr>
+                <w:rFonts w:ascii="Arial" w:hAnsi="Arial" w:cs="Arial"/>
+                <w:b/>
+              </w:rPr>
+            </w:pPr>
+            <w:r>
+              <w:rPr>
+                <w:rFonts w:ascii="Arial" w:hAnsi="Arial" w:cs="Arial"/>
+                <w:b/>
+              </w:rPr>
+              <w:t>Points Possible</w:t>
+            </w:r>
+          </w:p>
+        </w:tc>
+        <w:tc>
+          <w:tcPr>
+            <w:tcW w:w="2394" w:type="dxa"/>
+          </w:tcPr>
+          <w:p>
+            <w:pPr>
+              <w:spacing w:after="240"/>
+              <w:rPr>
+                <w:rFonts w:ascii="Arial" w:hAnsi="Arial" w:cs="Arial"/>
+                <w:b/>
+              </w:rPr>
+            </w:pPr>
+            <w:r>
+              <w:rPr>
+                <w:rFonts w:ascii="Arial" w:hAnsi="Arial" w:cs="Arial"/>
+                <w:b/>
+              </w:rPr>
+              <w:t>Yes</w:t>
+            </w:r>
+            <w:r>
+              <w:rPr>
+                <w:rFonts w:ascii="Arial" w:hAnsi="Arial" w:cs="Arial"/>
+                <w:b/>
+              </w:rPr>
+              <w:t>/</w:t>
+            </w:r>
+            <w:r>
+              <w:rPr>
+                <w:rFonts w:ascii="Arial" w:hAnsi="Arial" w:cs="Arial"/>
+                <w:b/>
+              </w:rPr>
+              <w:t>No</w:t>
+            </w:r>
+          </w:p>
+        </w:tc>
+        <w:tc>
+          <w:tcPr>
+            <w:tcW w:w="2394" w:type="dxa"/>
+          </w:tcPr>
+          <w:p>
+            <w:pPr>
+              <w:spacing w:after="240"/>
+              <w:rPr>
+                <w:rFonts w:ascii="Arial" w:hAnsi="Arial" w:cs="Arial"/>
+                <w:b/>
+              </w:rPr>
+            </w:pPr>
+            <w:r>
+              <w:rPr>
+                <w:rFonts w:ascii="Arial" w:hAnsi="Arial" w:cs="Arial"/>
+                <w:b/>
+              </w:rPr>
+              <w:t>Points Earned</w:t>
+            </w:r>
+          </w:p>
+        </w:tc>
+      </w:tr>
+      <w:tr>
+        <w:tc>
+          <w:tcPr>
+            <w:tcW w:w="2394" w:type="dxa"/>
+          </w:tcPr>
+          <w:p>
+            <w:pPr>
+              <w:spacing w:after="240"/>
+              <w:rPr>
+                <w:rFonts w:ascii="Arial" w:hAnsi="Arial" w:cs="Arial"/>
+              </w:rPr>
+            </w:pPr>
+            <w:r>
+              <w:rPr>
+                <w:rFonts w:ascii="Arial" w:hAnsi="Arial" w:cs="Arial"/>
+                <w:b/>
+              </w:rPr>
+              <w:t>Website Content</w:t>
+            </w:r>
+          </w:p>
+        </w:tc>
+        <w:tc>
+          <w:tcPr>
+            <w:tcW w:w="2394" w:type="dxa"/>
+          </w:tcPr>
+          <w:p>
+            <w:pPr>
+              <w:spacing w:after="240"/>
+              <w:rPr>
+                <w:rFonts w:ascii="Arial" w:hAnsi="Arial" w:cs="Arial"/>
+              </w:rPr>
+            </w:pPr>
+          </w:p>
+        </w:tc>
+        <w:tc>
+          <w:tcPr>
+            <w:tcW w:w="2394" w:type="dxa"/>
+          </w:tcPr>
+          <w:p>
+            <w:pPr>
+              <w:spacing w:after="240"/>
+              <w:rPr>
+                <w:rFonts w:ascii="Arial" w:hAnsi="Arial" w:cs="Arial"/>
+              </w:rPr>
+            </w:pPr>
+          </w:p>
+        </w:tc>
+        <w:tc>
+          <w:tcPr>
+            <w:tcW w:w="2394" w:type="dxa"/>
+          </w:tcPr>
+          <w:p>
+            <w:pPr>
+              <w:spacing w:after="240"/>
+              <w:rPr>
+                <w:rFonts w:ascii="Arial" w:hAnsi="Arial" w:cs="Arial"/>
+              </w:rPr>
+            </w:pPr>
+          </w:p>
+        </w:tc>
+      </w:tr>
+      <w:tr>
+        <w:tc>
+          <w:tcPr>
+            <w:tcW w:w="2394" w:type="dxa"/>
+          </w:tcPr>
+          <w:p>
+            <w:pPr>
+              <w:spacing w:after="240"/>
+              <w:rPr>
+                <w:rFonts w:ascii="Arial" w:hAnsi="Arial" w:cs="Arial"/>
+              </w:rPr>
+            </w:pPr>
+            <w:r>
+              <w:rPr>
+                <w:rFonts w:ascii="Arial" w:hAnsi="Arial" w:cs="Arial"/>
+              </w:rPr>
+              <w:t>A home page with an image and a brief description of your topic</w:t>
+            </w:r>
+          </w:p>
+        </w:tc>
+        <w:tc>
+          <w:tcPr>
+            <w:tcW w:w="2394" w:type="dxa"/>
+          </w:tcPr>
+          <w:p>
+            <w:pPr>
+              <w:spacing w:after="240"/>
+              <w:rPr>
+                <w:rFonts w:ascii="Arial" w:hAnsi="Arial" w:cs="Arial"/>
+              </w:rPr>
+            </w:pPr>
+            <w:r>
+              <w:rPr>
+                <w:rFonts w:ascii="Arial" w:hAnsi="Arial" w:cs="Arial"/>
+              </w:rPr>
+              <w:t>5</w:t>
+            </w:r>
+          </w:p>
+        </w:tc>
+        <w:tc>
+          <w:tcPr>
+            <w:tcW w:w="2394" w:type="dxa"/>
+          </w:tcPr>
+          <w:p>
+            <w:pPr>
+              <w:spacing w:after="240"/>
+              <w:rPr>
+                <w:rFonts w:ascii="Arial" w:hAnsi="Arial" w:cs="Arial"/>
+              </w:rPr>
+            </w:pPr>
+          </w:p>
+        </w:tc>
+        <w:tc>
+          <w:tcPr>
+            <w:tcW w:w="2394" w:type="dxa"/>
+          </w:tcPr>
+          <w:p>
+            <w:pPr>
+              <w:spacing w:after="240"/>
+              <w:rPr>
+                <w:rFonts w:ascii="Arial" w:hAnsi="Arial" w:cs="Arial"/>
+              </w:rPr>
+            </w:pPr>
+          </w:p>
+        </w:tc>
+      </w:tr>
+      <w:tr>
+        <w:tc>
+          <w:tcPr>
+            <w:tcW w:w="2394" w:type="dxa"/>
+          </w:tcPr>
+          <w:p>
+            <w:pPr>
+              <w:spacing w:after="240"/>
+              <w:rPr>
+                <w:rFonts w:ascii="Arial" w:hAnsi="Arial" w:cs="Arial"/>
+              </w:rPr>
+            </w:pPr>
+            <w:r>
+              <w:rPr>
+                <w:rFonts w:ascii="Arial" w:hAnsi="Arial" w:cs="Arial"/>
+              </w:rPr>
+              <w:t>3 or more additional pages on your site</w:t>
+            </w:r>
+          </w:p>
+        </w:tc>
+        <w:tc>
+          <w:tcPr>
+            <w:tcW w:w="2394" w:type="dxa"/>
+          </w:tcPr>
+          <w:p>
+            <w:pPr>
+              <w:spacing w:after="240"/>
+              <w:rPr>
+                <w:rFonts w:ascii="Arial" w:hAnsi="Arial" w:cs="Arial"/>
+              </w:rPr>
+            </w:pPr>
+            <w:r>
+              <w:rPr>
+                <w:rFonts w:ascii="Arial" w:hAnsi="Arial" w:cs="Arial"/>
+              </w:rPr>
+              <w:t>15</w:t>
+            </w:r>
+          </w:p>
+        </w:tc>
+        <w:tc>
+          <w:tcPr>
+            <w:tcW w:w="2394" w:type="dxa"/>
+          </w:tcPr>
+          <w:p>
+            <w:pPr>
+              <w:spacing w:after="240"/>
+              <w:rPr>
+                <w:rFonts w:ascii="Arial" w:hAnsi="Arial" w:cs="Arial"/>
+              </w:rPr>
+            </w:pPr>
+          </w:p>
+        </w:tc>
+        <w:tc>
+          <w:tcPr>
+            <w:tcW w:w="2394" w:type="dxa"/>
+          </w:tcPr>
+          <w:p>
+            <w:pPr>
+              <w:spacing w:after="240"/>
+              <w:rPr>
+                <w:rFonts w:ascii="Arial" w:hAnsi="Arial" w:cs="Arial"/>
+              </w:rPr>
+            </w:pPr>
+          </w:p>
+        </w:tc>
+      </w:tr>
+      <w:tr>
+        <w:tc>
+          <w:tcPr>
+            <w:tcW w:w="2394" w:type="dxa"/>
+          </w:tcPr>
+          <w:p>
+            <w:pPr>
+              <w:spacing w:after="240"/>
+              <w:rPr>
+                <w:rFonts w:ascii="Arial" w:hAnsi="Arial" w:cs="Arial"/>
+              </w:rPr>
+            </w:pPr>
+            <w:r>
+              <w:rPr>
+                <w:rFonts w:ascii="Arial" w:hAnsi="Arial" w:cs="Arial"/>
+              </w:rPr>
+              <w:t>Images that support your topic</w:t>
+            </w:r>
+          </w:p>
+        </w:tc>
+        <w:tc>
+          <w:tcPr>
+            <w:tcW w:w="2394" w:type="dxa"/>
+          </w:tcPr>
+          <w:p>
+            <w:pPr>
+              <w:spacing w:after="240"/>
+              <w:rPr>
+                <w:rFonts w:ascii="Arial" w:hAnsi="Arial" w:cs="Arial"/>
+              </w:rPr>
+            </w:pPr>
+            <w:r>
+              <w:rPr>
+                <w:rFonts w:ascii="Arial" w:hAnsi="Arial" w:cs="Arial"/>
+              </w:rPr>
+              <w:t>10</w:t>
+            </w:r>
+          </w:p>
+        </w:tc>
+        <w:tc>
+          <w:tcPr>
+            <w:tcW w:w="2394" w:type="dxa"/>
+          </w:tcPr>
+          <w:p>
+            <w:pPr>
+              <w:spacing w:after="240"/>
+              <w:rPr>
+                <w:rFonts w:ascii="Arial" w:hAnsi="Arial" w:cs="Arial"/>
+              </w:rPr>
+            </w:pPr>
+          </w:p>
+        </w:tc>
+        <w:tc>
+          <w:tcPr>
+            <w:tcW w:w="2394" w:type="dxa"/>
+          </w:tcPr>
+          <w:p>
+            <w:pPr>
+              <w:spacing w:after="240"/>
+              <w:rPr>
+                <w:rFonts w:ascii="Arial" w:hAnsi="Arial" w:cs="Arial"/>
+              </w:rPr>
+            </w:pPr>
+          </w:p>
+        </w:tc>
+      </w:tr>
+      <w:tr>
+        <w:tc>
+          <w:tcPr>
+            <w:tcW w:w="2394" w:type="dxa"/>
+          </w:tcPr>
+          <w:p>
+            <w:pPr>
+              <w:spacing w:after="240"/>
+              <w:rPr>
+                <w:rFonts w:ascii="Arial" w:hAnsi="Arial" w:cs="Arial"/>
+              </w:rPr>
+            </w:pPr>
+            <w:r>
+              <w:rPr>
+                <w:rFonts w:ascii="Arial" w:hAnsi="Arial" w:cs="Arial"/>
+              </w:rPr>
+              <w:t>Cite the source(s) of you images</w:t>
+            </w:r>
+          </w:p>
+        </w:tc>
+        <w:tc>
+          <w:tcPr>
+            <w:tcW w:w="2394" w:type="dxa"/>
+          </w:tcPr>
+          <w:p>
+            <w:pPr>
+              <w:spacing w:after="240"/>
+              <w:rPr>
+                <w:rFonts w:ascii="Arial" w:hAnsi="Arial" w:cs="Arial"/>
+              </w:rPr>
+            </w:pPr>
+            <w:r>
+              <w:rPr>
+                <w:rFonts w:ascii="Arial" w:hAnsi="Arial" w:cs="Arial"/>
+              </w:rPr>
+              <w:t>5</w:t>
+            </w:r>
+          </w:p>
+        </w:tc>
+        <w:tc>
+          <w:tcPr>
+            <w:tcW w:w="2394" w:type="dxa"/>
+          </w:tcPr>
+          <w:p>
+            <w:pPr>
+              <w:spacing w:after="240"/>
+              <w:rPr>
+                <w:rFonts w:ascii="Arial" w:hAnsi="Arial" w:cs="Arial"/>
+              </w:rPr>
+            </w:pPr>
+          </w:p>
+        </w:tc>
+        <w:tc>
+          <w:tcPr>
+            <w:tcW w:w="2394" w:type="dxa"/>
+          </w:tcPr>
+          <w:p>
+            <w:pPr>
+              <w:spacing w:after="240"/>
+              <w:rPr>
+                <w:rFonts w:ascii="Arial" w:hAnsi="Arial" w:cs="Arial"/>
+              </w:rPr>
+            </w:pPr>
+          </w:p>
+        </w:tc>
+      </w:tr>
+      <w:tr>
+        <w:tc>
+          <w:tcPr>
+            <w:tcW w:w="2394" w:type="dxa"/>
+          </w:tcPr>
+          <w:p>
+            <w:pPr>
+              <w:spacing w:after="240"/>
+              <w:rPr>
+                <w:rFonts w:ascii="Arial" w:hAnsi="Arial" w:cs="Arial"/>
+              </w:rPr>
+            </w:pPr>
+            <w:r>
+              <w:rPr>
+                <w:rFonts w:ascii="Arial" w:hAnsi="Arial" w:cs="Arial"/>
+              </w:rPr>
+              <w:t>Complete information for your topic</w:t>
+            </w:r>
+          </w:p>
+        </w:tc>
+        <w:tc>
+          <w:tcPr>
+            <w:tcW w:w="2394" w:type="dxa"/>
+          </w:tcPr>
+          <w:p>
+            <w:pPr>
+              <w:spacing w:after="240"/>
+              <w:rPr>
+                <w:rFonts w:ascii="Arial" w:hAnsi="Arial" w:cs="Arial"/>
+              </w:rPr>
+            </w:pPr>
+            <w:r>
+              <w:rPr>
+                <w:rFonts w:ascii="Arial" w:hAnsi="Arial" w:cs="Arial"/>
+              </w:rPr>
+              <w:t>10</w:t>
+            </w:r>
+          </w:p>
+        </w:tc>
+        <w:tc>
+          <w:tcPr>
+            <w:tcW w:w="2394" w:type="dxa"/>
+          </w:tcPr>
+          <w:p>
+            <w:pPr>
+              <w:spacing w:after="240"/>
+              <w:rPr>
+                <w:rFonts w:ascii="Arial" w:hAnsi="Arial" w:cs="Arial"/>
+              </w:rPr>
+            </w:pPr>
+          </w:p>
+        </w:tc>
+        <w:tc>
+          <w:tcPr>
+            <w:tcW w:w="2394" w:type="dxa"/>
+          </w:tcPr>
+          <w:p>
+            <w:pPr>
+              <w:spacing w:after="240"/>
+              <w:rPr>
+                <w:rFonts w:ascii="Arial" w:hAnsi="Arial" w:cs="Arial"/>
+              </w:rPr>
+            </w:pPr>
+          </w:p>
+        </w:tc>
+      </w:tr>
+      <w:tr>
+        <w:tc>
+          <w:tcPr>
+            <w:tcW w:w="2394" w:type="dxa"/>
+          </w:tcPr>
+          <w:p>
+            <w:pPr>
+              <w:spacing w:after="240"/>
+              <w:rPr>
+                <w:rFonts w:ascii="Arial" w:hAnsi="Arial" w:cs="Arial"/>
+              </w:rPr>
+            </w:pPr>
+            <w:r>
+              <w:rPr>
+                <w:rFonts w:ascii="Arial" w:hAnsi="Arial" w:cs="Arial"/>
+              </w:rPr>
+              <w:t>Cite the source(s) of your information</w:t>
+            </w:r>
+          </w:p>
+        </w:tc>
+        <w:tc>
+          <w:tcPr>
+            <w:tcW w:w="2394" w:type="dxa"/>
+          </w:tcPr>
+          <w:p>
+            <w:pPr>
+              <w:spacing w:after="240"/>
+              <w:rPr>
+                <w:rFonts w:ascii="Arial" w:hAnsi="Arial" w:cs="Arial"/>
+              </w:rPr>
+            </w:pPr>
+            <w:r>
+              <w:rPr>
+                <w:rFonts w:ascii="Arial" w:hAnsi="Arial" w:cs="Arial"/>
+              </w:rPr>
+              <w:t>5</w:t>
+            </w:r>
+          </w:p>
+        </w:tc>
+        <w:tc>
+          <w:tcPr>
+            <w:tcW w:w="2394" w:type="dxa"/>
+          </w:tcPr>
+          <w:p>
+            <w:pPr>
+              <w:spacing w:after="240"/>
+              <w:rPr>
+                <w:rFonts w:ascii="Arial" w:hAnsi="Arial" w:cs="Arial"/>
+              </w:rPr>
+            </w:pPr>
+          </w:p>
+        </w:tc>
+        <w:tc>
+          <w:tcPr>
+            <w:tcW w:w="2394" w:type="dxa"/>
+          </w:tcPr>
+          <w:p>
+            <w:pPr>
+              <w:spacing w:after="240"/>
+              <w:rPr>
+                <w:rFonts w:ascii="Arial" w:hAnsi="Arial" w:cs="Arial"/>
+              </w:rPr>
+            </w:pPr>
+          </w:p>
+        </w:tc>
+      </w:tr>
+      <w:tr>
+        <w:tc>
+          <w:tcPr>
+            <w:tcW w:w="2394" w:type="dxa"/>
+          </w:tcPr>
+          <w:p>
+            <w:pPr>
+              <w:spacing w:after="240"/>
+              <w:rPr>
+                <w:rFonts w:ascii="Arial" w:hAnsi="Arial" w:cs="Arial"/>
+              </w:rPr>
+            </w:pPr>
+            <w:r>
+              <w:rPr>
+                <w:rFonts w:ascii="Arial" w:hAnsi="Arial" w:cs="Arial"/>
+                <w:b/>
+              </w:rPr>
+              <w:t>Website Design</w:t>
+            </w:r>
+          </w:p>
+        </w:tc>
+        <w:tc>
+          <w:tcPr>
+            <w:tcW w:w="2394" w:type="dxa"/>
+          </w:tcPr>
+          <w:p>
+            <w:pPr>
+              <w:spacing w:after="240"/>
+              <w:rPr>
+                <w:rFonts w:ascii="Arial" w:hAnsi="Arial" w:cs="Arial"/>
+              </w:rPr>
+            </w:pPr>
+          </w:p>
+        </w:tc>
+        <w:tc>
+          <w:tcPr>
+            <w:tcW w:w="2394" w:type="dxa"/>
+          </w:tcPr>
+          <w:p>
+            <w:pPr>
+              <w:spacing w:after="240"/>
+              <w:rPr>
+                <w:rFonts w:ascii="Arial" w:hAnsi="Arial" w:cs="Arial"/>
+              </w:rPr>
+            </w:pPr>
+          </w:p>
+        </w:tc>
+        <w:tc>
+          <w:tcPr>
+            <w:tcW w:w="2394" w:type="dxa"/>
+          </w:tcPr>
+          <w:p>
+            <w:pPr>
+              <w:spacing w:after="240"/>
+              <w:rPr>
+                <w:rFonts w:ascii="Arial" w:hAnsi="Arial" w:cs="Arial"/>
+              </w:rPr>
+            </w:pPr>
+          </w:p>
+        </w:tc>
+      </w:tr>
+      <w:tr>
+        <w:tc>
+          <w:tcPr>
+            <w:tcW w:w="2394" w:type="dxa"/>
+          </w:tcPr>
+          <w:p>
+            <w:pPr>
+              <w:spacing w:after="240"/>
+              <w:rPr>
+                <w:rFonts w:ascii="Arial" w:hAnsi="Arial" w:cs="Arial"/>
+              </w:rPr>
+            </w:pPr>
+            <w:r>
+              <w:rPr>
+                <w:rFonts w:ascii="Arial" w:hAnsi="Arial" w:cs="Arial"/>
+              </w:rPr>
+              <w:t>Have a background color or image.</w:t>
+            </w:r>
+          </w:p>
+        </w:tc>
+        <w:tc>
+          <w:tcPr>
+            <w:tcW w:w="2394" w:type="dxa"/>
+          </w:tcPr>
+          <w:p>
+            <w:pPr>
+              <w:spacing w:after="240"/>
+              <w:rPr>
+                <w:rFonts w:ascii="Arial" w:hAnsi="Arial" w:cs="Arial"/>
+              </w:rPr>
+            </w:pPr>
+            <w:r>
+              <w:rPr>
+                <w:rFonts w:ascii="Arial" w:hAnsi="Arial" w:cs="Arial"/>
+              </w:rPr>
+              <w:t>5</w:t>
+            </w:r>
+          </w:p>
+        </w:tc>
+        <w:tc>
+          <w:tcPr>
+            <w:tcW w:w="2394" w:type="dxa"/>
+          </w:tcPr>
+          <w:p>
+            <w:pPr>
+              <w:spacing w:after="240"/>
+              <w:rPr>
+                <w:rFonts w:ascii="Arial" w:hAnsi="Arial" w:cs="Arial"/>
+              </w:rPr>
+            </w:pPr>
+          </w:p>
+        </w:tc>
+        <w:tc>
+          <w:tcPr>
+            <w:tcW w:w="2394" w:type="dxa"/>
+          </w:tcPr>
+          <w:p>
+            <w:pPr>
+              <w:spacing w:after="240"/>
+              <w:rPr>
+                <w:rFonts w:ascii="Arial" w:hAnsi="Arial" w:cs="Arial"/>
+              </w:rPr>
+            </w:pPr>
+          </w:p>
+        </w:tc>
+      </w:tr>
+      <w:tr>
+        <w:tc>
+          <w:tcPr>
+            <w:tcW w:w="2394" w:type="dxa"/>
+          </w:tcPr>
+          <w:p>
+            <w:pPr>
+              <w:spacing w:after="240"/>
+              <w:rPr>
+                <w:rFonts w:ascii="Arial" w:hAnsi="Arial" w:cs="Arial"/>
+              </w:rPr>
+            </w:pPr>
+            <w:r>
+              <w:rPr>
+                <w:rFonts w:ascii="Arial" w:hAnsi="Arial" w:cs="Arial"/>
+              </w:rPr>
+              <w:t>Incorporate one of the layout styles into your website</w:t>
+            </w:r>
+          </w:p>
+        </w:tc>
+        <w:tc>
+          <w:tcPr>
+            <w:tcW w:w="2394" w:type="dxa"/>
+          </w:tcPr>
+          <w:p>
+            <w:pPr>
+              <w:spacing w:after="240"/>
+              <w:rPr>
+                <w:rFonts w:ascii="Arial" w:hAnsi="Arial" w:cs="Arial"/>
+              </w:rPr>
+            </w:pPr>
+            <w:r>
+              <w:rPr>
+                <w:rFonts w:ascii="Arial" w:hAnsi="Arial" w:cs="Arial"/>
+              </w:rPr>
+              <w:t>5</w:t>
+            </w:r>
+          </w:p>
+          <w:p>
+            <w:pPr>
+              <w:spacing w:after="240"/>
+              <w:rPr>
+                <w:rFonts w:ascii="Arial" w:hAnsi="Arial" w:cs="Arial"/>
+              </w:rPr>
+            </w:pPr>
+          </w:p>
+        </w:tc>
+        <w:tc>
+          <w:tcPr>
+            <w:tcW w:w="2394" w:type="dxa"/>
+          </w:tcPr>
+          <w:p>
+            <w:pPr>
+              <w:spacing w:after="240"/>
+              <w:rPr>
+                <w:rFonts w:ascii="Arial" w:hAnsi="Arial" w:cs="Arial"/>
+              </w:rPr>
+            </w:pPr>
+          </w:p>
+        </w:tc>
+        <w:tc>
+          <w:tcPr>
+            <w:tcW w:w="2394" w:type="dxa"/>
+          </w:tcPr>
+          <w:p>
+            <w:pPr>
+              <w:spacing w:after="240"/>
+              <w:rPr>
+                <w:rFonts w:ascii="Arial" w:hAnsi="Arial" w:cs="Arial"/>
+              </w:rPr>
+            </w:pPr>
+          </w:p>
+        </w:tc>
+      </w:tr>
+      <w:tr>
+        <w:tc>
+          <w:tcPr>
+            <w:tcW w:w="2394" w:type="dxa"/>
+          </w:tcPr>
+          <w:p>
+            <w:pPr>
+              <w:spacing w:after="240"/>
+              <w:rPr>
+                <w:rFonts w:ascii="Arial" w:hAnsi="Arial" w:cs="Arial"/>
+              </w:rPr>
+            </w:pPr>
+            <w:r>
+              <w:rPr>
+                <w:rFonts w:ascii="Arial" w:hAnsi="Arial" w:cs="Arial"/>
+              </w:rPr>
+              <w:t>Include rollover images</w:t>
+            </w:r>
+          </w:p>
+        </w:tc>
+        <w:tc>
+          <w:tcPr>
+            <w:tcW w:w="2394" w:type="dxa"/>
+          </w:tcPr>
+          <w:p>
+            <w:pPr>
+              <w:spacing w:after="240"/>
+              <w:rPr>
+                <w:rFonts w:ascii="Arial" w:hAnsi="Arial" w:cs="Arial"/>
+              </w:rPr>
+            </w:pPr>
+            <w:r>
+              <w:rPr>
+                <w:rFonts w:ascii="Arial" w:hAnsi="Arial" w:cs="Arial"/>
+              </w:rPr>
+              <w:t>5</w:t>
+            </w:r>
+          </w:p>
+        </w:tc>
+        <w:tc>
+          <w:tcPr>
+            <w:tcW w:w="2394" w:type="dxa"/>
+          </w:tcPr>
+          <w:p>
+            <w:pPr>
+              <w:spacing w:after="240"/>
+              <w:rPr>
+                <w:rFonts w:ascii="Arial" w:hAnsi="Arial" w:cs="Arial"/>
+              </w:rPr>
+            </w:pPr>
+          </w:p>
+        </w:tc>
+        <w:tc>
+          <w:tcPr>
+            <w:tcW w:w="2394" w:type="dxa"/>
+          </w:tcPr>
+          <w:p>
+            <w:pPr>
+              <w:spacing w:after="240"/>
+              <w:rPr>
+                <w:rFonts w:ascii="Arial" w:hAnsi="Arial" w:cs="Arial"/>
+              </w:rPr>
+            </w:pPr>
+          </w:p>
+        </w:tc>
+      </w:tr>
+      <w:tr>
+        <w:tc>
+          <w:tcPr>
+            <w:tcW w:w="2394" w:type="dxa"/>
+          </w:tcPr>
+          <w:p>
+            <w:pPr>
+              <w:spacing w:after="240"/>
+              <w:rPr>
+                <w:rFonts w:ascii="Arial" w:hAnsi="Arial" w:cs="Arial"/>
+              </w:rPr>
+            </w:pPr>
+            <w:r>
+              <w:rPr>
+                <w:rFonts w:ascii="Arial" w:hAnsi="Arial" w:cs="Arial"/>
+              </w:rPr>
+              <w:t>Links to all the pages of your website on each page.</w:t>
+            </w:r>
+          </w:p>
+        </w:tc>
+        <w:tc>
+          <w:tcPr>
+            <w:tcW w:w="2394" w:type="dxa"/>
+          </w:tcPr>
+          <w:p>
+            <w:pPr>
+              <w:spacing w:after="240"/>
+              <w:rPr>
+                <w:rFonts w:ascii="Arial" w:hAnsi="Arial" w:cs="Arial"/>
+              </w:rPr>
+            </w:pPr>
+            <w:r>
+              <w:rPr>
+                <w:rFonts w:ascii="Arial" w:hAnsi="Arial" w:cs="Arial"/>
+              </w:rPr>
+              <w:t>10</w:t>
+            </w:r>
+          </w:p>
+          <w:p>
+            <w:pPr>
+              <w:spacing w:after="240"/>
+              <w:rPr>
+                <w:rFonts w:ascii="Arial" w:hAnsi="Arial" w:cs="Arial"/>
+              </w:rPr>
+            </w:pPr>
+          </w:p>
+        </w:tc>
+        <w:tc>
+          <w:tcPr>
+            <w:tcW w:w="2394" w:type="dxa"/>
+          </w:tcPr>
+          <w:p>
+            <w:pPr>
+              <w:spacing w:after="240"/>
+              <w:rPr>
+                <w:rFonts w:ascii="Arial" w:hAnsi="Arial" w:cs="Arial"/>
+              </w:rPr>
+            </w:pPr>
+          </w:p>
+        </w:tc>
+        <w:tc>
+          <w:tcPr>
+            <w:tcW w:w="2394" w:type="dxa"/>
+          </w:tcPr>
+          <w:p>
+            <w:pPr>
+              <w:spacing w:after="240"/>
+              <w:rPr>
+                <w:rFonts w:ascii="Arial" w:hAnsi="Arial" w:cs="Arial"/>
+              </w:rPr>
+            </w:pPr>
+          </w:p>
+        </w:tc>
+      </w:tr>
+      <w:tr>
+        <w:tc>
+          <w:tcPr>
+            <w:tcW w:w="2394" w:type="dxa"/>
+          </w:tcPr>
+          <w:p>
+            <w:pPr>
+              <w:spacing w:after="240"/>
+              <w:rPr>
+                <w:rFonts w:ascii="Arial" w:hAnsi="Arial" w:cs="Arial"/>
+              </w:rPr>
+            </w:pPr>
+            <w:r>
+              <w:rPr>
+                <w:rFonts w:ascii="Arial" w:hAnsi="Arial" w:cs="Arial"/>
+              </w:rPr>
+              <w:t xml:space="preserve">Integrate the </w:t>
+            </w:r>
+            <w:proofErr w:type="spellStart"/>
+            <w:r>
+              <w:rPr>
+                <w:rFonts w:ascii="Arial" w:hAnsi="Arial" w:cs="Arial"/>
+              </w:rPr>
+              <w:t>lightbox</w:t>
+            </w:r>
+            <w:proofErr w:type="spellEnd"/>
+            <w:r>
+              <w:rPr>
+                <w:rFonts w:ascii="Arial" w:hAnsi="Arial" w:cs="Arial"/>
+              </w:rPr>
+              <w:t xml:space="preserve"> slideshow, sliding images, or </w:t>
+            </w:r>
+            <w:proofErr w:type="spellStart"/>
+            <w:r>
+              <w:rPr>
+                <w:rFonts w:ascii="Arial" w:hAnsi="Arial" w:cs="Arial"/>
+              </w:rPr>
+              <w:t>mootools</w:t>
+            </w:r>
+            <w:proofErr w:type="spellEnd"/>
+            <w:r>
+              <w:rPr>
+                <w:rFonts w:ascii="Arial" w:hAnsi="Arial" w:cs="Arial"/>
+              </w:rPr>
+              <w:t xml:space="preserve"> accordion into your website.</w:t>
+            </w:r>
+          </w:p>
+        </w:tc>
+        <w:tc>
+          <w:tcPr>
+            <w:tcW w:w="2394" w:type="dxa"/>
+          </w:tcPr>
+          <w:p>
+            <w:pPr>
+              <w:spacing w:after="240"/>
+              <w:rPr>
+                <w:rFonts w:ascii="Arial" w:hAnsi="Arial" w:cs="Arial"/>
+              </w:rPr>
+            </w:pPr>
+            <w:r>
+              <w:rPr>
+                <w:rFonts w:ascii="Arial" w:hAnsi="Arial" w:cs="Arial"/>
+              </w:rPr>
+              <w:t>5</w:t>
+            </w:r>
+          </w:p>
+        </w:tc>
+        <w:tc>
+          <w:tcPr>
+            <w:tcW w:w="2394" w:type="dxa"/>
+          </w:tcPr>
+          <w:p>
+            <w:pPr>
+              <w:spacing w:after="240"/>
+              <w:rPr>
+                <w:rFonts w:ascii="Arial" w:hAnsi="Arial" w:cs="Arial"/>
+              </w:rPr>
+            </w:pPr>
+          </w:p>
+        </w:tc>
+        <w:tc>
+          <w:tcPr>
+            <w:tcW w:w="2394" w:type="dxa"/>
+          </w:tcPr>
+          <w:p>
+            <w:pPr>
+              <w:spacing w:after="240"/>
+              <w:rPr>
+                <w:rFonts w:ascii="Arial" w:hAnsi="Arial" w:cs="Arial"/>
+              </w:rPr>
+            </w:pPr>
+          </w:p>
+        </w:tc>
+      </w:tr>
+      <w:tr>
+        <w:tc>
+          <w:tcPr>
+            <w:tcW w:w="2394" w:type="dxa"/>
+          </w:tcPr>
+          <w:p>
+            <w:pPr>
+              <w:spacing w:after="240"/>
+              <w:rPr>
+                <w:rFonts w:ascii="Arial" w:hAnsi="Arial" w:cs="Arial"/>
+              </w:rPr>
+            </w:pPr>
+            <w:r>
+              <w:rPr>
+                <w:rFonts w:ascii="Arial" w:hAnsi="Arial" w:cs="Arial"/>
+              </w:rPr>
+              <w:lastRenderedPageBreak/>
+              <w:t>Use one shared external .</w:t>
+            </w:r>
+            <w:proofErr w:type="spellStart"/>
+            <w:r>
+              <w:rPr>
+                <w:rFonts w:ascii="Arial" w:hAnsi="Arial" w:cs="Arial"/>
+              </w:rPr>
+              <w:t>css</w:t>
+            </w:r>
+            <w:proofErr w:type="spellEnd"/>
+            <w:r>
+              <w:rPr>
+                <w:rFonts w:ascii="Arial" w:hAnsi="Arial" w:cs="Arial"/>
+              </w:rPr>
+              <w:t xml:space="preserve"> file for your site.</w:t>
+            </w:r>
+          </w:p>
+        </w:tc>
+        <w:tc>
+          <w:tcPr>
+            <w:tcW w:w="2394" w:type="dxa"/>
+          </w:tcPr>
+          <w:p>
+            <w:pPr>
+              <w:spacing w:after="240"/>
+              <w:rPr>
+                <w:rFonts w:ascii="Arial" w:hAnsi="Arial" w:cs="Arial"/>
+              </w:rPr>
+            </w:pPr>
+            <w:r>
+              <w:rPr>
+                <w:rFonts w:ascii="Arial" w:hAnsi="Arial" w:cs="Arial"/>
+              </w:rPr>
+              <w:t>5</w:t>
+            </w:r>
+          </w:p>
+        </w:tc>
+        <w:tc>
+          <w:tcPr>
+            <w:tcW w:w="2394" w:type="dxa"/>
+          </w:tcPr>
+          <w:p>
+            <w:pPr>
+              <w:spacing w:after="240"/>
+              <w:rPr>
+                <w:rFonts w:ascii="Arial" w:hAnsi="Arial" w:cs="Arial"/>
+              </w:rPr>
+            </w:pPr>
+          </w:p>
+        </w:tc>
+        <w:tc>
+          <w:tcPr>
+            <w:tcW w:w="2394" w:type="dxa"/>
+          </w:tcPr>
+          <w:p>
+            <w:pPr>
+              <w:spacing w:after="240"/>
+              <w:rPr>
+                <w:rFonts w:ascii="Arial" w:hAnsi="Arial" w:cs="Arial"/>
+              </w:rPr>
+            </w:pPr>
+          </w:p>
+        </w:tc>
+      </w:tr>
+      <w:tr>
+        <w:tc>
+          <w:tcPr>
+            <w:tcW w:w="2394" w:type="dxa"/>
+          </w:tcPr>
+          <w:p>
+            <w:pPr>
+              <w:spacing w:after="240"/>
+              <w:rPr>
+                <w:rFonts w:ascii="Arial" w:hAnsi="Arial" w:cs="Arial"/>
+              </w:rPr>
+            </w:pPr>
+            <w:r>
+              <w:rPr>
+                <w:rFonts w:ascii="Arial" w:hAnsi="Arial" w:cs="Arial"/>
+              </w:rPr>
+              <w:t>Peer Grading</w:t>
+            </w:r>
+          </w:p>
+        </w:tc>
+        <w:tc>
+          <w:tcPr>
+            <w:tcW w:w="2394" w:type="dxa"/>
+          </w:tcPr>
+          <w:p>
+            <w:pPr>
+              <w:spacing w:after="240"/>
+              <w:rPr>
+                <w:rFonts w:ascii="Arial" w:hAnsi="Arial" w:cs="Arial"/>
+              </w:rPr>
+            </w:pPr>
+            <w:r>
+              <w:rPr>
+                <w:rFonts w:ascii="Arial" w:hAnsi="Arial" w:cs="Arial"/>
+              </w:rPr>
+              <w:t>15</w:t>
+            </w:r>
+          </w:p>
+        </w:tc>
+        <w:tc>
+          <w:tcPr>
+            <w:tcW w:w="2394" w:type="dxa"/>
+          </w:tcPr>
+          <w:p>
+            <w:pPr>
+              <w:spacing w:after="240"/>
+              <w:rPr>
+                <w:rFonts w:ascii="Arial" w:hAnsi="Arial" w:cs="Arial"/>
+              </w:rPr>
+            </w:pPr>
+          </w:p>
+        </w:tc>
+        <w:tc>
+          <w:tcPr>
+            <w:tcW w:w="2394" w:type="dxa"/>
+          </w:tcPr>
+          <w:p>
+            <w:pPr>
+              <w:spacing w:after="240"/>
+              <w:rPr>
+                <w:rFonts w:ascii="Arial" w:hAnsi="Arial" w:cs="Arial"/>
+              </w:rPr>
+            </w:pPr>
+          </w:p>
+        </w:tc>
+      </w:tr>
+      <w:tr>
+        <w:tc>
+          <w:tcPr>
+            <w:tcW w:w="2394" w:type="dxa"/>
+          </w:tcPr>
+          <w:p>
+            <w:pPr>
+              <w:spacing w:after="240"/>
+              <w:rPr>
+                <w:rFonts w:ascii="Arial" w:hAnsi="Arial" w:cs="Arial"/>
+              </w:rPr>
+            </w:pPr>
+            <w:r>
+              <w:rPr>
+                <w:rFonts w:ascii="Arial" w:hAnsi="Arial" w:cs="Arial"/>
+              </w:rPr>
+              <w:t>Your project is voted best by your peers. (EXTRA CREDIT)</w:t>
+            </w:r>
+          </w:p>
+        </w:tc>
+        <w:tc>
+          <w:tcPr>
+            <w:tcW w:w="2394" w:type="dxa"/>
+          </w:tcPr>
+          <w:p>
+            <w:pPr>
+              <w:spacing w:after="240"/>
+              <w:rPr>
+                <w:rFonts w:ascii="Arial" w:hAnsi="Arial" w:cs="Arial"/>
+              </w:rPr>
+            </w:pPr>
+            <w:r>
+              <w:rPr>
+                <w:rFonts w:ascii="Arial" w:hAnsi="Arial" w:cs="Arial"/>
+              </w:rPr>
+              <w:t>up to 10</w:t>
+            </w:r>
+          </w:p>
+        </w:tc>
+        <w:tc>
+          <w:tcPr>
+            <w:tcW w:w="2394" w:type="dxa"/>
+          </w:tcPr>
+          <w:p>
+            <w:pPr>
+              <w:spacing w:after="240"/>
+              <w:rPr>
+                <w:rFonts w:ascii="Arial" w:hAnsi="Arial" w:cs="Arial"/>
+              </w:rPr>
+            </w:pPr>
+          </w:p>
+        </w:tc>
+        <w:tc>
+          <w:tcPr>
+            <w:tcW w:w="2394" w:type="dxa"/>
+          </w:tcPr>
+          <w:p>
+            <w:pPr>
+              <w:spacing w:after="240"/>
+              <w:rPr>
+                <w:rFonts w:ascii="Arial" w:hAnsi="Arial" w:cs="Arial"/>
+              </w:rPr>
+            </w:pPr>
+          </w:p>
+        </w:tc>
+      </w:tr>
+      <w:tr>
+        <w:tc>
+          <w:tcPr>
+            <w:tcW w:w="2394" w:type="dxa"/>
+          </w:tcPr>
+          <w:p>
+            <w:pPr>
+              <w:spacing w:after="240"/>
+              <w:rPr>
+                <w:rFonts w:ascii="Arial" w:hAnsi="Arial" w:cs="Arial"/>
+                <w:b/>
+              </w:rPr>
+            </w:pPr>
+            <w:bookmarkStart w:id="0" w:name="_GoBack"/>
+            <w:r>
+              <w:rPr>
+                <w:rFonts w:ascii="Arial" w:hAnsi="Arial" w:cs="Arial"/>
+                <w:b/>
+              </w:rPr>
+              <w:t>Total</w:t>
+            </w:r>
+            <w:bookmarkEnd w:id="0"/>
+          </w:p>
+        </w:tc>
+        <w:tc>
+          <w:tcPr>
+            <w:tcW w:w="2394" w:type="dxa"/>
+          </w:tcPr>
+          <w:p>
+            <w:pPr>
+              <w:spacing w:after="240"/>
+              <w:rPr>
+                <w:rFonts w:ascii="Arial" w:hAnsi="Arial" w:cs="Arial"/>
+              </w:rPr>
+            </w:pPr>
+            <w:r>
+              <w:rPr>
+                <w:rFonts w:ascii="Arial" w:hAnsi="Arial" w:cs="Arial"/>
+              </w:rPr>
+              <w:t>100</w:t>
+            </w:r>
+          </w:p>
+        </w:tc>
+        <w:tc>
+          <w:tcPr>
+            <w:tcW w:w="2394" w:type="dxa"/>
+          </w:tcPr>
+          <w:p>
+            <w:pPr>
+              <w:spacing w:after="240"/>
+              <w:rPr>
+                <w:rFonts w:ascii="Arial" w:hAnsi="Arial" w:cs="Arial"/>
+              </w:rPr>
+            </w:pPr>
+          </w:p>
+        </w:tc>
+        <w:tc>
+          <w:tcPr>
+            <w:tcW w:w="2394" w:type="dxa"/>
+          </w:tcPr>
+          <w:p>
+            <w:pPr>
+              <w:spacing w:after="240"/>
+              <w:rPr>
+                <w:rFonts w:ascii="Arial" w:hAnsi="Arial" w:cs="Arial"/>
+              </w:rPr>
+            </w:pPr>
+          </w:p>
+        </w:tc>
+      </w:tr>
+    </w:tbl>
+    <w:p>
+      <w:pPr>
+        <w:spacing w:after="240"/>
+        <w:rPr>
+          <w:rFonts w:ascii="Arial" w:hAnsi="Arial" w:cs="Arial"/>
+        </w:rPr>
+      </w:pPr>
+    </w:p>
+    <w:p>
+      <w:pPr>
+        <w:spacing w:after="240"/>
+        <w:rPr>
+          <w:rFonts w:ascii="Arial" w:hAnsi="Arial" w:cs="Arial"/>
+        </w:rPr>
+      </w:pPr>
     </w:p>
     <w:p>
       <w:pPr>
@@ -2403,7 +3230,21 @@
         <w:rPr>
           <w:rFonts w:ascii="Arial" w:hAnsi="Arial" w:cs="Arial"/>
         </w:rPr>
-        <w:t>Discuss the historical significance of Eadweard Muybridge and stop action photography.</w:t>
+        <w:t xml:space="preserve">Discuss the historical significance of </w:t>
+      </w:r>
+      <w:proofErr w:type="spellStart"/>
+      <w:r>
+        <w:rPr>
+          <w:rFonts w:ascii="Arial" w:hAnsi="Arial" w:cs="Arial"/>
+        </w:rPr>
+        <w:t>Eadweard</w:t>
+      </w:r>
+      <w:proofErr w:type="spellEnd"/>
+      <w:r>
+        <w:rPr>
+          <w:rFonts w:ascii="Arial" w:hAnsi="Arial" w:cs="Arial"/>
+        </w:rPr>
+        <w:t xml:space="preserve"> Muybridge and stop action photography.</w:t>
       </w:r>
     </w:p>
     <w:p>
@@ -2422,7 +3263,21 @@
         <w:rPr>
           <w:rFonts w:ascii="Arial" w:hAnsi="Arial" w:cs="Arial"/>
         </w:rPr>
-        <w:t>Preview various Eadweard Muybridge photographic studies.</w:t>
+        <w:t xml:space="preserve">Preview various </w:t>
+      </w:r>
+      <w:proofErr w:type="spellStart"/>
+      <w:r>
+        <w:rPr>
+          <w:rFonts w:ascii="Arial" w:hAnsi="Arial" w:cs="Arial"/>
+        </w:rPr>
+        <w:t>Eadweard</w:t>
+      </w:r>
+      <w:proofErr w:type="spellEnd"/>
+      <w:r>
+        <w:rPr>
+          <w:rFonts w:ascii="Arial" w:hAnsi="Arial" w:cs="Arial"/>
+        </w:rPr>
+        <w:t xml:space="preserve"> Muybridge photographic studies.</w:t>
       </w:r>
     </w:p>
     <w:p>
@@ -2574,7 +3429,21 @@
         <w:rPr>
           <w:rFonts w:ascii="Arial" w:hAnsi="Arial" w:cs="Arial"/>
         </w:rPr>
-        <w:t>Suggest students download another Eadweard Muybridge stop action photographic study and follow the same procedure or have them photograph their own stop action study.</w:t>
+        <w:t xml:space="preserve">Suggest students download another </w:t>
+      </w:r>
+      <w:proofErr w:type="spellStart"/>
+      <w:r>
+        <w:rPr>
+          <w:rFonts w:ascii="Arial" w:hAnsi="Arial" w:cs="Arial"/>
+        </w:rPr>
+        <w:t>Eadweard</w:t>
+      </w:r>
+      <w:proofErr w:type="spellEnd"/>
+      <w:r>
+        <w:rPr>
+          <w:rFonts w:ascii="Arial" w:hAnsi="Arial" w:cs="Arial"/>
+        </w:rPr>
+        <w:t xml:space="preserve"> Muybridge stop action photographic study and follow the same procedure or have them photograph their own stop action study.</w:t>
       </w:r>
     </w:p>
     <w:p>
@@ -2730,13 +3599,27 @@
         <w:rPr>
           <w:rFonts w:ascii="Arial" w:hAnsi="Arial" w:cs="Arial"/>
         </w:rPr>
-        <w:t xml:space="preserve"> An animation technique called tween</w:t>
-      </w:r>
-      <w:r>
-        <w:rPr>
-          <w:rFonts w:ascii="Arial" w:hAnsi="Arial" w:cs="Arial"/>
-        </w:rPr>
-        <w:t>ing is explored in Adobe Flash.</w:t>
+        <w:t xml:space="preserve"> An animation technique called </w:t>
+      </w:r>
+      <w:proofErr w:type="spellStart"/>
+      <w:r>
+        <w:rPr>
+          <w:rFonts w:ascii="Arial" w:hAnsi="Arial" w:cs="Arial"/>
+        </w:rPr>
+        <w:t>tween</w:t>
+      </w:r>
+      <w:r>
+        <w:rPr>
+          <w:rFonts w:ascii="Arial" w:hAnsi="Arial" w:cs="Arial"/>
+        </w:rPr>
+        <w:t>ing</w:t>
+      </w:r>
+      <w:proofErr w:type="spellEnd"/>
+      <w:r>
+        <w:rPr>
+          <w:rFonts w:ascii="Arial" w:hAnsi="Arial" w:cs="Arial"/>
+        </w:rPr>
+        <w:t xml:space="preserve"> is explored in Adobe Flash.</w:t>
       </w:r>
     </w:p>
     <w:p>
@@ -2808,7 +3691,21 @@
         <w:rPr>
           <w:rFonts w:ascii="Arial" w:hAnsi="Arial" w:cs="Arial"/>
         </w:rPr>
-        <w:t xml:space="preserve">Use an automatic frame based animation technique called tweening. </w:t>
+        <w:t xml:space="preserve">Use an automatic frame based animation technique called </w:t>
+      </w:r>
+      <w:proofErr w:type="spellStart"/>
+      <w:r>
+        <w:rPr>
+          <w:rFonts w:ascii="Arial" w:hAnsi="Arial" w:cs="Arial"/>
+        </w:rPr>
+        <w:t>tweening</w:t>
+      </w:r>
+      <w:proofErr w:type="spellEnd"/>
+      <w:r>
+        <w:rPr>
+          <w:rFonts w:ascii="Arial" w:hAnsi="Arial" w:cs="Arial"/>
+        </w:rPr>
+        <w:t xml:space="preserve">. </w:t>
       </w:r>
     </w:p>
     <w:p>
@@ -2833,7 +3730,21 @@
         <w:rPr>
           <w:rFonts w:ascii="Arial" w:hAnsi="Arial" w:cs="Arial"/>
         </w:rPr>
-        <w:t xml:space="preserve">xamples of tweened animations. </w:t>
+        <w:t xml:space="preserve">xamples of </w:t>
+      </w:r>
+      <w:proofErr w:type="spellStart"/>
+      <w:r>
+        <w:rPr>
+          <w:rFonts w:ascii="Arial" w:hAnsi="Arial" w:cs="Arial"/>
+        </w:rPr>
+        <w:t>tweened</w:t>
+      </w:r>
+      <w:proofErr w:type="spellEnd"/>
+      <w:r>
+        <w:rPr>
+          <w:rFonts w:ascii="Arial" w:hAnsi="Arial" w:cs="Arial"/>
+        </w:rPr>
+        <w:t xml:space="preserve"> animations. </w:t>
       </w:r>
     </w:p>
     <w:p>
@@ -2868,7 +3779,21 @@
         <w:rPr>
           <w:rFonts w:ascii="Arial" w:hAnsi="Arial" w:cs="Arial"/>
         </w:rPr>
-        <w:t xml:space="preserve">Demonstration of tweening techniques (15 minutes) </w:t>
+        <w:t xml:space="preserve">Demonstration of </w:t>
+      </w:r>
+      <w:proofErr w:type="spellStart"/>
+      <w:r>
+        <w:rPr>
+          <w:rFonts w:ascii="Arial" w:hAnsi="Arial" w:cs="Arial"/>
+        </w:rPr>
+        <w:t>tweening</w:t>
+      </w:r>
+      <w:proofErr w:type="spellEnd"/>
+      <w:r>
+        <w:rPr>
+          <w:rFonts w:ascii="Arial" w:hAnsi="Arial" w:cs="Arial"/>
+        </w:rPr>
+        <w:t xml:space="preserve"> techniques (15 minutes) </w:t>
       </w:r>
     </w:p>
     <w:p>
@@ -2947,7 +3872,21 @@
         <w:rPr>
           <w:rFonts w:ascii="Arial" w:hAnsi="Arial" w:cs="Arial"/>
         </w:rPr>
-        <w:t xml:space="preserve">View tweening techniques (outlined in the tutorial website). </w:t>
+        <w:t xml:space="preserve">View </w:t>
+      </w:r>
+      <w:proofErr w:type="spellStart"/>
+      <w:r>
+        <w:rPr>
+          <w:rFonts w:ascii="Arial" w:hAnsi="Arial" w:cs="Arial"/>
+        </w:rPr>
+        <w:t>tweening</w:t>
+      </w:r>
+      <w:proofErr w:type="spellEnd"/>
+      <w:r>
+        <w:rPr>
+          <w:rFonts w:ascii="Arial" w:hAnsi="Arial" w:cs="Arial"/>
+        </w:rPr>
+        <w:t xml:space="preserve"> techniques (outlined in the tutorial website). </w:t>
       </w:r>
     </w:p>
     <w:p>
@@ -3020,7 +3959,21 @@
         <w:rPr>
           <w:rFonts w:ascii="Arial" w:hAnsi="Arial" w:cs="Arial"/>
         </w:rPr>
-        <w:t>Demonstration of tweening techniques (outl</w:t>
+        <w:t xml:space="preserve">Demonstration of </w:t>
+      </w:r>
+      <w:proofErr w:type="spellStart"/>
+      <w:r>
+        <w:rPr>
+          <w:rFonts w:ascii="Arial" w:hAnsi="Arial" w:cs="Arial"/>
+        </w:rPr>
+        <w:t>tweening</w:t>
+      </w:r>
+      <w:proofErr w:type="spellEnd"/>
+      <w:r>
+        <w:rPr>
+          <w:rFonts w:ascii="Arial" w:hAnsi="Arial" w:cs="Arial"/>
+        </w:rPr>
+        <w:t xml:space="preserve"> techniques (outl</w:t>
       </w:r>
       <w:r>
         <w:rPr>
@@ -3127,7 +4080,21 @@
         <w:rPr>
           <w:rFonts w:ascii="Arial" w:hAnsi="Arial" w:cs="Arial"/>
         </w:rPr>
-        <w:t xml:space="preserve">Create a visual composition using Flash tweening. (Remember to put each tween on a separate layer). Study the ideas of symmetry (balance) and asymmetry (imbalance) in motion. </w:t>
+        <w:t xml:space="preserve">Create a visual composition using Flash </w:t>
+      </w:r>
+      <w:proofErr w:type="spellStart"/>
+      <w:r>
+        <w:rPr>
+          <w:rFonts w:ascii="Arial" w:hAnsi="Arial" w:cs="Arial"/>
+        </w:rPr>
+        <w:t>tweening</w:t>
+      </w:r>
+      <w:proofErr w:type="spellEnd"/>
+      <w:r>
+        <w:rPr>
+          <w:rFonts w:ascii="Arial" w:hAnsi="Arial" w:cs="Arial"/>
+        </w:rPr>
+        <w:t xml:space="preserve">. (Remember to put each tween on a separate layer). Study the ideas of symmetry (balance) and asymmetry (imbalance) in motion. </w:t>
       </w:r>
     </w:p>
     <w:p>
@@ -3146,7 +4113,35 @@
         <w:rPr>
           <w:rFonts w:ascii="Arial" w:hAnsi="Arial" w:cs="Arial"/>
         </w:rPr>
-        <w:t xml:space="preserve">Create a visual composition using Flash tweening applied to initials. Students can use their own initials. (Type can be tweened in Flash.) </w:t>
+        <w:t xml:space="preserve">Create a visual composition using Flash </w:t>
+      </w:r>
+      <w:proofErr w:type="spellStart"/>
+      <w:r>
+        <w:rPr>
+          <w:rFonts w:ascii="Arial" w:hAnsi="Arial" w:cs="Arial"/>
+        </w:rPr>
+        <w:t>tweening</w:t>
+      </w:r>
+      <w:proofErr w:type="spellEnd"/>
+      <w:r>
+        <w:rPr>
+          <w:rFonts w:ascii="Arial" w:hAnsi="Arial" w:cs="Arial"/>
+        </w:rPr>
+        <w:t xml:space="preserve"> applied to initials. Students can use their own initials. (Type can be </w:t>
+      </w:r>
+      <w:proofErr w:type="spellStart"/>
+      <w:r>
+        <w:rPr>
+          <w:rFonts w:ascii="Arial" w:hAnsi="Arial" w:cs="Arial"/>
+        </w:rPr>
+        <w:t>tweened</w:t>
+      </w:r>
+      <w:proofErr w:type="spellEnd"/>
+      <w:r>
+        <w:rPr>
+          <w:rFonts w:ascii="Arial" w:hAnsi="Arial" w:cs="Arial"/>
+        </w:rPr>
+        <w:t xml:space="preserve"> in Flash.) </w:t>
       </w:r>
     </w:p>
     <w:p>
@@ -3207,7 +4202,21 @@
         <w:rPr>
           <w:rFonts w:ascii="Arial" w:hAnsi="Arial" w:cs="Arial"/>
         </w:rPr>
-        <w:t>(flash—tweening)</w:t>
+        <w:t>(flash—</w:t>
+      </w:r>
+      <w:proofErr w:type="spellStart"/>
+      <w:r>
+        <w:rPr>
+          <w:rFonts w:ascii="Arial" w:hAnsi="Arial" w:cs="Arial"/>
+        </w:rPr>
+        <w:t>tweening</w:t>
+      </w:r>
+      <w:proofErr w:type="spellEnd"/>
+      <w:r>
+        <w:rPr>
+          <w:rFonts w:ascii="Arial" w:hAnsi="Arial" w:cs="Arial"/>
+        </w:rPr>
+        <w:t>)</w:t>
       </w:r>
     </w:p>
     <w:p>
@@ -3404,7 +4413,21 @@
         <w:rPr>
           <w:rFonts w:ascii="Arial" w:hAnsi="Arial" w:cs="Arial"/>
         </w:rPr>
-        <w:t xml:space="preserve"> based on keyframed animation. </w:t>
+        <w:t xml:space="preserve"> based on </w:t>
+      </w:r>
+      <w:proofErr w:type="spellStart"/>
+      <w:r>
+        <w:rPr>
+          <w:rFonts w:ascii="Arial" w:hAnsi="Arial" w:cs="Arial"/>
+        </w:rPr>
+        <w:t>keyframed</w:t>
+      </w:r>
+      <w:proofErr w:type="spellEnd"/>
+      <w:r>
+        <w:rPr>
+          <w:rFonts w:ascii="Arial" w:hAnsi="Arial" w:cs="Arial"/>
+        </w:rPr>
+        <w:t xml:space="preserve"> animation. </w:t>
       </w:r>
     </w:p>
     <w:p>
@@ -3729,7 +4752,21 @@
         <w:rPr>
           <w:rFonts w:ascii="Arial" w:hAnsi="Arial" w:cs="Arial"/>
         </w:rPr>
-        <w:t>Explain how to create a keyframed animation based on the galloping horse example from the</w:t>
+        <w:t xml:space="preserve">Explain how to create a </w:t>
+      </w:r>
+      <w:proofErr w:type="spellStart"/>
+      <w:r>
+        <w:rPr>
+          <w:rFonts w:ascii="Arial" w:hAnsi="Arial" w:cs="Arial"/>
+        </w:rPr>
+        <w:t>keyframed</w:t>
+      </w:r>
+      <w:proofErr w:type="spellEnd"/>
+      <w:r>
+        <w:rPr>
+          <w:rFonts w:ascii="Arial" w:hAnsi="Arial" w:cs="Arial"/>
+        </w:rPr>
+        <w:t xml:space="preserve"> animation based on the galloping horse example from the</w:t>
       </w:r>
       <w:r>
         <w:rPr>
@@ -3860,8 +4897,16 @@
         <w:rPr>
           <w:rFonts w:ascii="Arial" w:hAnsi="Arial" w:cs="Arial"/>
         </w:rPr>
-        <w:t>including a secondary tweening</w:t>
-      </w:r>
+        <w:t xml:space="preserve">including a secondary </w:t>
+      </w:r>
+      <w:proofErr w:type="spellStart"/>
+      <w:r>
+        <w:rPr>
+          <w:rFonts w:ascii="Arial" w:hAnsi="Arial" w:cs="Arial"/>
+        </w:rPr>
+        <w:t>tweening</w:t>
+      </w:r>
+      <w:proofErr w:type="spellEnd"/>
     </w:p>
     <w:p>
       <w:pPr>
@@ -4010,27 +5055,36 @@
           <w:b/>
         </w:rPr>
       </w:pPr>
+      <w:proofErr w:type="spellStart"/>
       <w:r>
         <w:rPr>
           <w:rFonts w:ascii="Arial" w:hAnsi="Arial" w:cs="Arial"/>
           <w:b/>
         </w:rPr>
         <w:lastRenderedPageBreak/>
-        <w:t xml:space="preserve">Javascript Supplement </w:t>
-      </w:r>
-    </w:p>
-    <w:p>
-      <w:pPr>
-        <w:spacing w:after="240"/>
-        <w:rPr>
-          <w:rFonts w:ascii="Arial" w:hAnsi="Arial" w:cs="Arial"/>
-        </w:rPr>
-      </w:pPr>
+        <w:t>Javascript</w:t>
+      </w:r>
+      <w:proofErr w:type="spellEnd"/>
       <w:r>
         <w:rPr>
           <w:rFonts w:ascii="Arial" w:hAnsi="Arial" w:cs="Arial"/>
           <w:b/>
         </w:rPr>
+        <w:t xml:space="preserve"> Supplement </w:t>
+      </w:r>
+    </w:p>
+    <w:p>
+      <w:pPr>
+        <w:spacing w:after="240"/>
+        <w:rPr>
+          <w:rFonts w:ascii="Arial" w:hAnsi="Arial" w:cs="Arial"/>
+        </w:rPr>
+      </w:pPr>
+      <w:r>
+        <w:rPr>
+          <w:rFonts w:ascii="Arial" w:hAnsi="Arial" w:cs="Arial"/>
+          <w:b/>
+        </w:rPr>
         <w:t>Instructional Day:</w:t>
       </w:r>
       <w:r>
@@ -4058,7 +5112,21 @@
         <w:rPr>
           <w:rFonts w:ascii="Arial" w:hAnsi="Arial" w:cs="Arial"/>
         </w:rPr>
-        <w:t xml:space="preserve"> Introduce basic Javascript; add interactivity to web pages.</w:t>
+        <w:t xml:space="preserve"> Introduce basic </w:t>
+      </w:r>
+      <w:proofErr w:type="spellStart"/>
+      <w:r>
+        <w:rPr>
+          <w:rFonts w:ascii="Arial" w:hAnsi="Arial" w:cs="Arial"/>
+        </w:rPr>
+        <w:t>Javascript</w:t>
+      </w:r>
+      <w:proofErr w:type="spellEnd"/>
+      <w:r>
+        <w:rPr>
+          <w:rFonts w:ascii="Arial" w:hAnsi="Arial" w:cs="Arial"/>
+        </w:rPr>
+        <w:t>; add interactivity to web pages.</w:t>
       </w:r>
     </w:p>
     <w:p>
@@ -4112,7 +5180,21 @@
         <w:rPr>
           <w:rFonts w:ascii="Arial" w:hAnsi="Arial" w:cs="Arial"/>
         </w:rPr>
-        <w:t xml:space="preserve">Add a Javascript to an html page. </w:t>
+        <w:t xml:space="preserve">Add a </w:t>
+      </w:r>
+      <w:proofErr w:type="spellStart"/>
+      <w:r>
+        <w:rPr>
+          <w:rFonts w:ascii="Arial" w:hAnsi="Arial" w:cs="Arial"/>
+        </w:rPr>
+        <w:t>Javascript</w:t>
+      </w:r>
+      <w:proofErr w:type="spellEnd"/>
+      <w:r>
+        <w:rPr>
+          <w:rFonts w:ascii="Arial" w:hAnsi="Arial" w:cs="Arial"/>
+        </w:rPr>
+        <w:t xml:space="preserve"> to an html page. </w:t>
       </w:r>
     </w:p>
     <w:p>
@@ -4131,7 +5213,21 @@
         <w:rPr>
           <w:rFonts w:ascii="Arial" w:hAnsi="Arial" w:cs="Arial"/>
         </w:rPr>
-        <w:t xml:space="preserve">Link to an external Javascript file. </w:t>
+        <w:t xml:space="preserve">Link to an external </w:t>
+      </w:r>
+      <w:proofErr w:type="spellStart"/>
+      <w:r>
+        <w:rPr>
+          <w:rFonts w:ascii="Arial" w:hAnsi="Arial" w:cs="Arial"/>
+        </w:rPr>
+        <w:t>Javascript</w:t>
+      </w:r>
+      <w:proofErr w:type="spellEnd"/>
+      <w:r>
+        <w:rPr>
+          <w:rFonts w:ascii="Arial" w:hAnsi="Arial" w:cs="Arial"/>
+        </w:rPr>
+        <w:t xml:space="preserve"> file. </w:t>
       </w:r>
     </w:p>
     <w:p>
@@ -4150,7 +5246,21 @@
         <w:rPr>
           <w:rFonts w:ascii="Arial" w:hAnsi="Arial" w:cs="Arial"/>
         </w:rPr>
-        <w:t xml:space="preserve">Create alerts and prompts in Javascript. </w:t>
+        <w:t xml:space="preserve">Create alerts and prompts in </w:t>
+      </w:r>
+      <w:proofErr w:type="spellStart"/>
+      <w:r>
+        <w:rPr>
+          <w:rFonts w:ascii="Arial" w:hAnsi="Arial" w:cs="Arial"/>
+        </w:rPr>
+        <w:t>Javascript</w:t>
+      </w:r>
+      <w:proofErr w:type="spellEnd"/>
+      <w:r>
+        <w:rPr>
+          <w:rFonts w:ascii="Arial" w:hAnsi="Arial" w:cs="Arial"/>
+        </w:rPr>
+        <w:t xml:space="preserve">. </w:t>
       </w:r>
     </w:p>
     <w:p>
@@ -4175,7 +5285,21 @@
         <w:rPr>
           <w:rFonts w:ascii="Arial" w:hAnsi="Arial" w:cs="Arial"/>
         </w:rPr>
-        <w:t xml:space="preserve">math statements in Javascript. </w:t>
+        <w:t xml:space="preserve">math statements in </w:t>
+      </w:r>
+      <w:proofErr w:type="spellStart"/>
+      <w:r>
+        <w:rPr>
+          <w:rFonts w:ascii="Arial" w:hAnsi="Arial" w:cs="Arial"/>
+        </w:rPr>
+        <w:t>Javascript</w:t>
+      </w:r>
+      <w:proofErr w:type="spellEnd"/>
+      <w:r>
+        <w:rPr>
+          <w:rFonts w:ascii="Arial" w:hAnsi="Arial" w:cs="Arial"/>
+        </w:rPr>
+        <w:t xml:space="preserve">. </w:t>
       </w:r>
     </w:p>
     <w:p>
@@ -4210,7 +5334,21 @@
         <w:rPr>
           <w:rFonts w:ascii="Arial" w:hAnsi="Arial" w:cs="Arial"/>
         </w:rPr>
-        <w:t xml:space="preserve">Demonstration of Javascript basic markup code samples (5 minutes) </w:t>
+        <w:t xml:space="preserve">Demonstration of </w:t>
+      </w:r>
+      <w:proofErr w:type="spellStart"/>
+      <w:r>
+        <w:rPr>
+          <w:rFonts w:ascii="Arial" w:hAnsi="Arial" w:cs="Arial"/>
+        </w:rPr>
+        <w:t>Javascript</w:t>
+      </w:r>
+      <w:proofErr w:type="spellEnd"/>
+      <w:r>
+        <w:rPr>
+          <w:rFonts w:ascii="Arial" w:hAnsi="Arial" w:cs="Arial"/>
+        </w:rPr>
+        <w:t xml:space="preserve"> basic markup code samples (5 minutes) </w:t>
       </w:r>
     </w:p>
     <w:p>
@@ -4229,7 +5367,21 @@
         <w:rPr>
           <w:rFonts w:ascii="Arial" w:hAnsi="Arial" w:cs="Arial"/>
         </w:rPr>
-        <w:t xml:space="preserve">Creation of Javascript’s (10 minutes) </w:t>
+        <w:t xml:space="preserve">Creation of </w:t>
+      </w:r>
+      <w:proofErr w:type="spellStart"/>
+      <w:r>
+        <w:rPr>
+          <w:rFonts w:ascii="Arial" w:hAnsi="Arial" w:cs="Arial"/>
+        </w:rPr>
+        <w:t>Javascript’s</w:t>
+      </w:r>
+      <w:proofErr w:type="spellEnd"/>
+      <w:r>
+        <w:rPr>
+          <w:rFonts w:ascii="Arial" w:hAnsi="Arial" w:cs="Arial"/>
+        </w:rPr>
+        <w:t xml:space="preserve"> (10 minutes) </w:t>
       </w:r>
     </w:p>
     <w:p>
@@ -4308,7 +5460,21 @@
         <w:rPr>
           <w:rFonts w:ascii="Arial" w:hAnsi="Arial" w:cs="Arial"/>
         </w:rPr>
-        <w:t xml:space="preserve">Create initial Javascript’s. </w:t>
+        <w:t xml:space="preserve">Create initial </w:t>
+      </w:r>
+      <w:proofErr w:type="spellStart"/>
+      <w:r>
+        <w:rPr>
+          <w:rFonts w:ascii="Arial" w:hAnsi="Arial" w:cs="Arial"/>
+        </w:rPr>
+        <w:t>Javascript’s</w:t>
+      </w:r>
+      <w:proofErr w:type="spellEnd"/>
+      <w:r>
+        <w:rPr>
+          <w:rFonts w:ascii="Arial" w:hAnsi="Arial" w:cs="Arial"/>
+        </w:rPr>
+        <w:t xml:space="preserve">. </w:t>
       </w:r>
     </w:p>
     <w:p>
@@ -4368,7 +5534,21 @@
         <w:rPr>
           <w:rFonts w:ascii="Arial" w:hAnsi="Arial" w:cs="Arial"/>
         </w:rPr>
-        <w:t xml:space="preserve">Demonstrate how to create and link to a Javascript file. </w:t>
+        <w:t xml:space="preserve">Demonstrate how to create and link to a </w:t>
+      </w:r>
+      <w:proofErr w:type="spellStart"/>
+      <w:r>
+        <w:rPr>
+          <w:rFonts w:ascii="Arial" w:hAnsi="Arial" w:cs="Arial"/>
+        </w:rPr>
+        <w:t>Javascript</w:t>
+      </w:r>
+      <w:proofErr w:type="spellEnd"/>
+      <w:r>
+        <w:rPr>
+          <w:rFonts w:ascii="Arial" w:hAnsi="Arial" w:cs="Arial"/>
+        </w:rPr>
+        <w:t xml:space="preserve"> file. </w:t>
       </w:r>
     </w:p>
     <w:p>
@@ -4387,7 +5567,21 @@
         <w:rPr>
           <w:rFonts w:ascii="Arial" w:hAnsi="Arial" w:cs="Arial"/>
         </w:rPr>
-        <w:t xml:space="preserve">Guide students in the creation of initial Javascript files. </w:t>
+        <w:t xml:space="preserve">Guide students in the creation of initial </w:t>
+      </w:r>
+      <w:proofErr w:type="spellStart"/>
+      <w:r>
+        <w:rPr>
+          <w:rFonts w:ascii="Arial" w:hAnsi="Arial" w:cs="Arial"/>
+        </w:rPr>
+        <w:t>Javascript</w:t>
+      </w:r>
+      <w:proofErr w:type="spellEnd"/>
+      <w:r>
+        <w:rPr>
+          <w:rFonts w:ascii="Arial" w:hAnsi="Arial" w:cs="Arial"/>
+        </w:rPr>
+        <w:t xml:space="preserve"> files. </w:t>
       </w:r>
     </w:p>
     <w:p>
@@ -4492,7 +5686,35 @@
         <w:rPr>
           <w:rFonts w:ascii="Arial" w:hAnsi="Arial" w:cs="Arial"/>
         </w:rPr>
-        <w:t>(javascript—basic scripting) Javascript tutorial</w:t>
+        <w:t>(</w:t>
+      </w:r>
+      <w:proofErr w:type="spellStart"/>
+      <w:r>
+        <w:rPr>
+          <w:rFonts w:ascii="Arial" w:hAnsi="Arial" w:cs="Arial"/>
+        </w:rPr>
+        <w:t>javascript</w:t>
+      </w:r>
+      <w:proofErr w:type="spellEnd"/>
+      <w:r>
+        <w:rPr>
+          <w:rFonts w:ascii="Arial" w:hAnsi="Arial" w:cs="Arial"/>
+        </w:rPr>
+        <w:t xml:space="preserve">—basic scripting) </w:t>
+      </w:r>
+      <w:proofErr w:type="spellStart"/>
+      <w:r>
+        <w:rPr>
+          <w:rFonts w:ascii="Arial" w:hAnsi="Arial" w:cs="Arial"/>
+        </w:rPr>
+        <w:t>Javascript</w:t>
+      </w:r>
+      <w:proofErr w:type="spellEnd"/>
+      <w:r>
+        <w:rPr>
+          <w:rFonts w:ascii="Arial" w:hAnsi="Arial" w:cs="Arial"/>
+        </w:rPr>
+        <w:t xml:space="preserve"> tutorial</w:t>
       </w:r>
     </w:p>
     <w:p>
@@ -4568,7 +5790,35 @@
         <w:rPr>
           <w:rFonts w:ascii="Arial" w:hAnsi="Arial" w:cs="Arial"/>
         </w:rPr>
-        <w:t xml:space="preserve"> Introduce Javascript functions. Create modular, reusable code and use Javascript to learn</w:t>
+        <w:t xml:space="preserve"> Introduce </w:t>
+      </w:r>
+      <w:proofErr w:type="spellStart"/>
+      <w:r>
+        <w:rPr>
+          <w:rFonts w:ascii="Arial" w:hAnsi="Arial" w:cs="Arial"/>
+        </w:rPr>
+        <w:t>Javascript</w:t>
+      </w:r>
+      <w:proofErr w:type="spellEnd"/>
+      <w:r>
+        <w:rPr>
+          <w:rFonts w:ascii="Arial" w:hAnsi="Arial" w:cs="Arial"/>
+        </w:rPr>
+        <w:t xml:space="preserve"> functions. Create modular, reusable code and use </w:t>
+      </w:r>
+      <w:proofErr w:type="spellStart"/>
+      <w:r>
+        <w:rPr>
+          <w:rFonts w:ascii="Arial" w:hAnsi="Arial" w:cs="Arial"/>
+        </w:rPr>
+        <w:t>Javascript</w:t>
+      </w:r>
+      <w:proofErr w:type="spellEnd"/>
+      <w:r>
+        <w:rPr>
+          <w:rFonts w:ascii="Arial" w:hAnsi="Arial" w:cs="Arial"/>
+        </w:rPr>
+        <w:t xml:space="preserve"> to learn</w:t>
       </w:r>
       <w:r>
         <w:rPr>
@@ -4634,7 +5884,21 @@
         <w:rPr>
           <w:rFonts w:ascii="Arial" w:hAnsi="Arial" w:cs="Arial"/>
         </w:rPr>
-        <w:t xml:space="preserve">Use the correct syntax rules for creating functions in Javascript. </w:t>
+        <w:t xml:space="preserve">Use the correct syntax rules for creating functions in </w:t>
+      </w:r>
+      <w:proofErr w:type="spellStart"/>
+      <w:r>
+        <w:rPr>
+          <w:rFonts w:ascii="Arial" w:hAnsi="Arial" w:cs="Arial"/>
+        </w:rPr>
+        <w:t>Javascript</w:t>
+      </w:r>
+      <w:proofErr w:type="spellEnd"/>
+      <w:r>
+        <w:rPr>
+          <w:rFonts w:ascii="Arial" w:hAnsi="Arial" w:cs="Arial"/>
+        </w:rPr>
+        <w:t xml:space="preserve">. </w:t>
       </w:r>
     </w:p>
     <w:p>
@@ -4653,7 +5917,21 @@
         <w:rPr>
           <w:rFonts w:ascii="Arial" w:hAnsi="Arial" w:cs="Arial"/>
         </w:rPr>
-        <w:t xml:space="preserve">Create Javascript math functions. </w:t>
+        <w:t xml:space="preserve">Create </w:t>
+      </w:r>
+      <w:proofErr w:type="spellStart"/>
+      <w:r>
+        <w:rPr>
+          <w:rFonts w:ascii="Arial" w:hAnsi="Arial" w:cs="Arial"/>
+        </w:rPr>
+        <w:t>Javascript</w:t>
+      </w:r>
+      <w:proofErr w:type="spellEnd"/>
+      <w:r>
+        <w:rPr>
+          <w:rFonts w:ascii="Arial" w:hAnsi="Arial" w:cs="Arial"/>
+        </w:rPr>
+        <w:t xml:space="preserve"> math functions. </w:t>
       </w:r>
     </w:p>
     <w:p>
@@ -4672,13 +5950,41 @@
         <w:rPr>
           <w:rFonts w:ascii="Arial" w:hAnsi="Arial" w:cs="Arial"/>
         </w:rPr>
-        <w:t>Create Javascript functions whi</w:t>
-      </w:r>
-      <w:r>
-        <w:rPr>
-          <w:rFonts w:ascii="Arial" w:hAnsi="Arial" w:cs="Arial"/>
-        </w:rPr>
-        <w:t xml:space="preserve">ch apply css styling to a div. </w:t>
+        <w:t xml:space="preserve">Create </w:t>
+      </w:r>
+      <w:proofErr w:type="spellStart"/>
+      <w:r>
+        <w:rPr>
+          <w:rFonts w:ascii="Arial" w:hAnsi="Arial" w:cs="Arial"/>
+        </w:rPr>
+        <w:t>Javascript</w:t>
+      </w:r>
+      <w:proofErr w:type="spellEnd"/>
+      <w:r>
+        <w:rPr>
+          <w:rFonts w:ascii="Arial" w:hAnsi="Arial" w:cs="Arial"/>
+        </w:rPr>
+        <w:t xml:space="preserve"> functions whi</w:t>
+      </w:r>
+      <w:r>
+        <w:rPr>
+          <w:rFonts w:ascii="Arial" w:hAnsi="Arial" w:cs="Arial"/>
+        </w:rPr>
+        <w:t xml:space="preserve">ch apply </w:t>
+      </w:r>
+      <w:proofErr w:type="spellStart"/>
+      <w:r>
+        <w:rPr>
+          <w:rFonts w:ascii="Arial" w:hAnsi="Arial" w:cs="Arial"/>
+        </w:rPr>
+        <w:t>css</w:t>
+      </w:r>
+      <w:proofErr w:type="spellEnd"/>
+      <w:r>
+        <w:rPr>
+          <w:rFonts w:ascii="Arial" w:hAnsi="Arial" w:cs="Arial"/>
+        </w:rPr>
+        <w:t xml:space="preserve"> styling to a div. </w:t>
       </w:r>
     </w:p>
     <w:p>
@@ -4713,7 +6019,21 @@
         <w:rPr>
           <w:rFonts w:ascii="Arial" w:hAnsi="Arial" w:cs="Arial"/>
         </w:rPr>
-        <w:t xml:space="preserve">Demonstration of Javascript function code samples (10 minutes) </w:t>
+        <w:t xml:space="preserve">Demonstration of </w:t>
+      </w:r>
+      <w:proofErr w:type="spellStart"/>
+      <w:r>
+        <w:rPr>
+          <w:rFonts w:ascii="Arial" w:hAnsi="Arial" w:cs="Arial"/>
+        </w:rPr>
+        <w:t>Javascript</w:t>
+      </w:r>
+      <w:proofErr w:type="spellEnd"/>
+      <w:r>
+        <w:rPr>
+          <w:rFonts w:ascii="Arial" w:hAnsi="Arial" w:cs="Arial"/>
+        </w:rPr>
+        <w:t xml:space="preserve"> function code samples (10 minutes) </w:t>
       </w:r>
     </w:p>
     <w:p>
@@ -4732,7 +6052,21 @@
         <w:rPr>
           <w:rFonts w:ascii="Arial" w:hAnsi="Arial" w:cs="Arial"/>
         </w:rPr>
-        <w:t xml:space="preserve">Creation of a Javascript function (10 minutes) </w:t>
+        <w:t xml:space="preserve">Creation of a </w:t>
+      </w:r>
+      <w:proofErr w:type="spellStart"/>
+      <w:r>
+        <w:rPr>
+          <w:rFonts w:ascii="Arial" w:hAnsi="Arial" w:cs="Arial"/>
+        </w:rPr>
+        <w:t>Javascript</w:t>
+      </w:r>
+      <w:proofErr w:type="spellEnd"/>
+      <w:r>
+        <w:rPr>
+          <w:rFonts w:ascii="Arial" w:hAnsi="Arial" w:cs="Arial"/>
+        </w:rPr>
+        <w:t xml:space="preserve"> function (10 minutes) </w:t>
       </w:r>
     </w:p>
     <w:p>
@@ -4792,7 +6126,21 @@
         <w:rPr>
           <w:rFonts w:ascii="Arial" w:hAnsi="Arial" w:cs="Arial"/>
         </w:rPr>
-        <w:t xml:space="preserve">View Javascript code samples from tutorial website. </w:t>
+        <w:t xml:space="preserve">View </w:t>
+      </w:r>
+      <w:proofErr w:type="spellStart"/>
+      <w:r>
+        <w:rPr>
+          <w:rFonts w:ascii="Arial" w:hAnsi="Arial" w:cs="Arial"/>
+        </w:rPr>
+        <w:t>Javascript</w:t>
+      </w:r>
+      <w:proofErr w:type="spellEnd"/>
+      <w:r>
+        <w:rPr>
+          <w:rFonts w:ascii="Arial" w:hAnsi="Arial" w:cs="Arial"/>
+        </w:rPr>
+        <w:t xml:space="preserve"> code samples from tutorial website. </w:t>
       </w:r>
     </w:p>
     <w:p>
@@ -4811,7 +6159,21 @@
         <w:rPr>
           <w:rFonts w:ascii="Arial" w:hAnsi="Arial" w:cs="Arial"/>
         </w:rPr>
-        <w:t xml:space="preserve">Create a simple Javascript function. </w:t>
+        <w:t xml:space="preserve">Create a simple </w:t>
+      </w:r>
+      <w:proofErr w:type="spellStart"/>
+      <w:r>
+        <w:rPr>
+          <w:rFonts w:ascii="Arial" w:hAnsi="Arial" w:cs="Arial"/>
+        </w:rPr>
+        <w:t>Javascript</w:t>
+      </w:r>
+      <w:proofErr w:type="spellEnd"/>
+      <w:r>
+        <w:rPr>
+          <w:rFonts w:ascii="Arial" w:hAnsi="Arial" w:cs="Arial"/>
+        </w:rPr>
+        <w:t xml:space="preserve"> function. </w:t>
       </w:r>
     </w:p>
     <w:p>
@@ -4871,7 +6233,21 @@
         <w:rPr>
           <w:rFonts w:ascii="Arial" w:hAnsi="Arial" w:cs="Arial"/>
         </w:rPr>
-        <w:t xml:space="preserve">Demonstrate how to create a Javascript function. </w:t>
+        <w:t xml:space="preserve">Demonstrate how to create a </w:t>
+      </w:r>
+      <w:proofErr w:type="spellStart"/>
+      <w:r>
+        <w:rPr>
+          <w:rFonts w:ascii="Arial" w:hAnsi="Arial" w:cs="Arial"/>
+        </w:rPr>
+        <w:t>Javascript</w:t>
+      </w:r>
+      <w:proofErr w:type="spellEnd"/>
+      <w:r>
+        <w:rPr>
+          <w:rFonts w:ascii="Arial" w:hAnsi="Arial" w:cs="Arial"/>
+        </w:rPr>
+        <w:t xml:space="preserve"> function. </w:t>
       </w:r>
     </w:p>
     <w:p>
@@ -4890,7 +6266,21 @@
         <w:rPr>
           <w:rFonts w:ascii="Arial" w:hAnsi="Arial" w:cs="Arial"/>
         </w:rPr>
-        <w:t xml:space="preserve">Guide students in the creation of initial Javascript functions. </w:t>
+        <w:t xml:space="preserve">Guide students in the creation of initial </w:t>
+      </w:r>
+      <w:proofErr w:type="spellStart"/>
+      <w:r>
+        <w:rPr>
+          <w:rFonts w:ascii="Arial" w:hAnsi="Arial" w:cs="Arial"/>
+        </w:rPr>
+        <w:t>Javascript</w:t>
+      </w:r>
+      <w:proofErr w:type="spellEnd"/>
+      <w:r>
+        <w:rPr>
+          <w:rFonts w:ascii="Arial" w:hAnsi="Arial" w:cs="Arial"/>
+        </w:rPr>
+        <w:t xml:space="preserve"> functions. </w:t>
       </w:r>
     </w:p>
     <w:p>
@@ -5001,7 +6391,35 @@
         <w:rPr>
           <w:rFonts w:ascii="Arial" w:hAnsi="Arial" w:cs="Arial"/>
         </w:rPr>
-        <w:t>(javascript—functions) Javascript tutorial</w:t>
+        <w:t>(</w:t>
+      </w:r>
+      <w:proofErr w:type="spellStart"/>
+      <w:r>
+        <w:rPr>
+          <w:rFonts w:ascii="Arial" w:hAnsi="Arial" w:cs="Arial"/>
+        </w:rPr>
+        <w:t>javascript</w:t>
+      </w:r>
+      <w:proofErr w:type="spellEnd"/>
+      <w:r>
+        <w:rPr>
+          <w:rFonts w:ascii="Arial" w:hAnsi="Arial" w:cs="Arial"/>
+        </w:rPr>
+        <w:t xml:space="preserve">—functions) </w:t>
+      </w:r>
+      <w:proofErr w:type="spellStart"/>
+      <w:r>
+        <w:rPr>
+          <w:rFonts w:ascii="Arial" w:hAnsi="Arial" w:cs="Arial"/>
+        </w:rPr>
+        <w:t>Javascript</w:t>
+      </w:r>
+      <w:proofErr w:type="spellEnd"/>
+      <w:r>
+        <w:rPr>
+          <w:rFonts w:ascii="Arial" w:hAnsi="Arial" w:cs="Arial"/>
+        </w:rPr>
+        <w:t xml:space="preserve"> tutorial</w:t>
       </w:r>
     </w:p>
     <w:p>
@@ -9281,6 +10699,32 @@
       <w:contextualSpacing/>
     </w:pPr>
   </w:style>
+  <w:style w:type="table" w:styleId="TableGrid">
+    <w:name w:val="Table Grid"/>
+    <w:basedOn w:val="TableNormal"/>
+    <w:uiPriority w:val="59"/>
+    <w:rsid w:val="003361BF"/>
+    <w:pPr>
+      <w:spacing w:after="0" w:line="240" w:lineRule="auto"/>
+    </w:pPr>
+    <w:tblPr>
+      <w:tblInd w:w="0" w:type="dxa"/>
+      <w:tblBorders>
+        <w:top w:val="single" w:sz="4" w:space="0" w:color="auto"/>
+        <w:left w:val="single" w:sz="4" w:space="0" w:color="auto"/>
+        <w:bottom w:val="single" w:sz="4" w:space="0" w:color="auto"/>
+        <w:right w:val="single" w:sz="4" w:space="0" w:color="auto"/>
+        <w:insideH w:val="single" w:sz="4" w:space="0" w:color="auto"/>
+        <w:insideV w:val="single" w:sz="4" w:space="0" w:color="auto"/>
+      </w:tblBorders>
+      <w:tblCellMar>
+        <w:top w:w="0" w:type="dxa"/>
+        <w:left w:w="108" w:type="dxa"/>
+        <w:bottom w:w="0" w:type="dxa"/>
+        <w:right w:w="108" w:type="dxa"/>
+      </w:tblCellMar>
+    </w:tblPr>
+  </w:style>
 </w:styles>
 </file>
 
@@ -9485,6 +10929,32 @@
       <w:ind w:left="720"/>
       <w:contextualSpacing/>
     </w:pPr>
+  </w:style>
+  <w:style w:type="table" w:styleId="TableGrid">
+    <w:name w:val="Table Grid"/>
+    <w:basedOn w:val="TableNormal"/>
+    <w:uiPriority w:val="59"/>
+    <w:rsid w:val="003361BF"/>
+    <w:pPr>
+      <w:spacing w:after="0" w:line="240" w:lineRule="auto"/>
+    </w:pPr>
+    <w:tblPr>
+      <w:tblInd w:w="0" w:type="dxa"/>
+      <w:tblBorders>
+        <w:top w:val="single" w:sz="4" w:space="0" w:color="auto"/>
+        <w:left w:val="single" w:sz="4" w:space="0" w:color="auto"/>
+        <w:bottom w:val="single" w:sz="4" w:space="0" w:color="auto"/>
+        <w:right w:val="single" w:sz="4" w:space="0" w:color="auto"/>
+        <w:insideH w:val="single" w:sz="4" w:space="0" w:color="auto"/>
+        <w:insideV w:val="single" w:sz="4" w:space="0" w:color="auto"/>
+      </w:tblBorders>
+      <w:tblCellMar>
+        <w:top w:w="0" w:type="dxa"/>
+        <w:left w:w="108" w:type="dxa"/>
+        <w:bottom w:w="0" w:type="dxa"/>
+        <w:right w:w="108" w:type="dxa"/>
+      </w:tblCellMar>
+    </w:tblPr>
   </w:style>
 </w:styles>
 </file>

</xml_diff>